<commit_message>
doc change, plus simplification of the shell.py
</commit_message>
<xml_diff>
--- a/doc/SparkSQLOnHBase_v2.2.docx
+++ b/doc/SparkSQLOnHBase_v2.2.docx
@@ -74,7 +74,7 @@
         </w:rPr>
       </w:pPr>
       <w:bookmarkStart w:id="0" w:name="_Toc408652031"/>
-      <w:bookmarkStart w:id="1" w:name="_Toc423970738"/>
+      <w:bookmarkStart w:id="1" w:name="_Toc424478357"/>
       <w:r>
         <w:rPr>
           <w:rFonts w:ascii="Arial" w:hAnsi="Arial" w:cs="Arial"/>
@@ -133,7 +133,7 @@
       <w:bookmarkEnd w:id="0"/>
     </w:p>
     <w:bookmarkStart w:id="2" w:name="_Toc408652032"/>
-    <w:bookmarkStart w:id="3" w:name="_Toc423970739"/>
+    <w:bookmarkStart w:id="3" w:name="_Toc424478358"/>
     <w:p>
       <w:pPr>
         <w:jc w:val="center"/>
@@ -223,7 +223,7 @@
         </w:rPr>
         <w:fldChar w:fldCharType="separate"/>
       </w:r>
-      <w:bookmarkStart w:id="4" w:name="_Toc423970740"/>
+      <w:bookmarkStart w:id="4" w:name="_Toc424478359"/>
       <w:r>
         <w:rPr>
           <w:rFonts w:ascii="Arial" w:hAnsi="Arial" w:cs="Arial"/>
@@ -232,7 +232,7 @@
           <w:sz w:val="24"/>
           <w:szCs w:val="24"/>
         </w:rPr>
-        <w:t>July 6, 2015</w:t>
+        <w:t>July 12, 2015</w:t>
       </w:r>
       <w:bookmarkEnd w:id="4"/>
       <w:r>
@@ -256,7 +256,7 @@
           <w:szCs w:val="24"/>
         </w:rPr>
       </w:pPr>
-      <w:bookmarkStart w:id="5" w:name="_Toc423970741"/>
+      <w:bookmarkStart w:id="5" w:name="_Toc424478360"/>
       <w:r>
         <w:rPr>
           <w:rFonts w:ascii="Arial" w:hAnsi="Arial" w:cs="Arial"/>
@@ -458,7 +458,7 @@
             </w:rPr>
             <w:fldChar w:fldCharType="separate"/>
           </w:r>
-          <w:hyperlink w:anchor="_Toc423970738" w:history="1">
+          <w:hyperlink w:anchor="_Toc424478357" w:history="1">
             <w:r>
               <w:rPr>
                 <w:rStyle w:val="Hyperlink"/>
@@ -487,7 +487,7 @@
                 <w:noProof/>
                 <w:webHidden/>
               </w:rPr>
-              <w:instrText xml:space="preserve"> PAGEREF _Toc423970738 \h </w:instrText>
+              <w:instrText xml:space="preserve"> PAGEREF _Toc424478357 \h </w:instrText>
             </w:r>
             <w:r>
               <w:rPr>
@@ -527,7 +527,7 @@
               <w:lang w:eastAsia="zh-CN"/>
             </w:rPr>
           </w:pPr>
-          <w:hyperlink w:anchor="_Toc423970739" w:history="1">
+          <w:hyperlink w:anchor="_Toc424478358" w:history="1">
             <w:r>
               <w:rPr>
                 <w:rStyle w:val="Hyperlink"/>
@@ -556,7 +556,7 @@
                 <w:noProof/>
                 <w:webHidden/>
               </w:rPr>
-              <w:instrText xml:space="preserve"> PAGEREF _Toc423970739 \h </w:instrText>
+              <w:instrText xml:space="preserve"> PAGEREF _Toc424478358 \h </w:instrText>
             </w:r>
             <w:r>
               <w:rPr>
@@ -596,7 +596,7 @@
               <w:lang w:eastAsia="zh-CN"/>
             </w:rPr>
           </w:pPr>
-          <w:hyperlink w:anchor="_Toc423970740" w:history="1">
+          <w:hyperlink w:anchor="_Toc424478359" w:history="1">
             <w:r>
               <w:rPr>
                 <w:rStyle w:val="Hyperlink"/>
@@ -604,7 +604,7 @@
                 <w:b/>
                 <w:noProof/>
               </w:rPr>
-              <w:t>July 6, 2015</w:t>
+              <w:t>July 12, 2015</w:t>
             </w:r>
             <w:r>
               <w:rPr>
@@ -625,7 +625,7 @@
                 <w:noProof/>
                 <w:webHidden/>
               </w:rPr>
-              <w:instrText xml:space="preserve"> PAGEREF _Toc423970740 \h </w:instrText>
+              <w:instrText xml:space="preserve"> PAGEREF _Toc424478359 \h </w:instrText>
             </w:r>
             <w:r>
               <w:rPr>
@@ -665,7 +665,7 @@
               <w:lang w:eastAsia="zh-CN"/>
             </w:rPr>
           </w:pPr>
-          <w:hyperlink w:anchor="_Toc423970741" w:history="1">
+          <w:hyperlink w:anchor="_Toc424478360" w:history="1">
             <w:r>
               <w:rPr>
                 <w:rStyle w:val="Hyperlink"/>
@@ -694,7 +694,7 @@
                 <w:noProof/>
                 <w:webHidden/>
               </w:rPr>
-              <w:instrText xml:space="preserve"> PAGEREF _Toc423970741 \h </w:instrText>
+              <w:instrText xml:space="preserve"> PAGEREF _Toc424478360 \h </w:instrText>
             </w:r>
             <w:r>
               <w:rPr>
@@ -737,7 +737,7 @@
               <w:lang w:eastAsia="zh-CN"/>
             </w:rPr>
           </w:pPr>
-          <w:hyperlink w:anchor="_Toc423970742" w:history="1">
+          <w:hyperlink w:anchor="_Toc424478361" w:history="1">
             <w:r>
               <w:rPr>
                 <w:rStyle w:val="Hyperlink"/>
@@ -765,7 +765,7 @@
                 <w:noProof/>
                 <w:webHidden/>
               </w:rPr>
-              <w:instrText xml:space="preserve"> PAGEREF _Toc423970742 \h </w:instrText>
+              <w:instrText xml:space="preserve"> PAGEREF _Toc424478361 \h </w:instrText>
             </w:r>
             <w:r>
               <w:rPr>
@@ -808,7 +808,7 @@
               <w:lang w:eastAsia="zh-CN"/>
             </w:rPr>
           </w:pPr>
-          <w:hyperlink w:anchor="_Toc423970743" w:history="1">
+          <w:hyperlink w:anchor="_Toc424478362" w:history="1">
             <w:r>
               <w:rPr>
                 <w:rStyle w:val="Hyperlink"/>
@@ -836,7 +836,7 @@
                 <w:noProof/>
                 <w:webHidden/>
               </w:rPr>
-              <w:instrText xml:space="preserve"> PAGEREF _Toc423970743 \h </w:instrText>
+              <w:instrText xml:space="preserve"> PAGEREF _Toc424478362 \h </w:instrText>
             </w:r>
             <w:r>
               <w:rPr>
@@ -880,7 +880,7 @@
               <w:lang w:eastAsia="zh-CN"/>
             </w:rPr>
           </w:pPr>
-          <w:hyperlink w:anchor="_Toc423970744" w:history="1">
+          <w:hyperlink w:anchor="_Toc424478363" w:history="1">
             <w:r>
               <w:rPr>
                 <w:rStyle w:val="Hyperlink"/>
@@ -924,7 +924,7 @@
                 <w:noProof/>
                 <w:webHidden/>
               </w:rPr>
-              <w:instrText xml:space="preserve"> PAGEREF _Toc423970744 \h </w:instrText>
+              <w:instrText xml:space="preserve"> PAGEREF _Toc424478363 \h </w:instrText>
             </w:r>
             <w:r>
               <w:rPr>
@@ -968,7 +968,7 @@
               <w:lang w:eastAsia="zh-CN"/>
             </w:rPr>
           </w:pPr>
-          <w:hyperlink w:anchor="_Toc423970745" w:history="1">
+          <w:hyperlink w:anchor="_Toc424478364" w:history="1">
             <w:r>
               <w:rPr>
                 <w:rStyle w:val="Hyperlink"/>
@@ -1012,7 +1012,7 @@
                 <w:noProof/>
                 <w:webHidden/>
               </w:rPr>
-              <w:instrText xml:space="preserve"> PAGEREF _Toc423970745 \h </w:instrText>
+              <w:instrText xml:space="preserve"> PAGEREF _Toc424478364 \h </w:instrText>
             </w:r>
             <w:r>
               <w:rPr>
@@ -1056,7 +1056,7 @@
               <w:lang w:eastAsia="zh-CN"/>
             </w:rPr>
           </w:pPr>
-          <w:hyperlink w:anchor="_Toc423970746" w:history="1">
+          <w:hyperlink w:anchor="_Toc424478365" w:history="1">
             <w:r>
               <w:rPr>
                 <w:rStyle w:val="Hyperlink"/>
@@ -1100,7 +1100,7 @@
                 <w:noProof/>
                 <w:webHidden/>
               </w:rPr>
-              <w:instrText xml:space="preserve"> PAGEREF _Toc423970746 \h </w:instrText>
+              <w:instrText xml:space="preserve"> PAGEREF _Toc424478365 \h </w:instrText>
             </w:r>
             <w:r>
               <w:rPr>
@@ -1144,7 +1144,7 @@
               <w:lang w:eastAsia="zh-CN"/>
             </w:rPr>
           </w:pPr>
-          <w:hyperlink w:anchor="_Toc423970747" w:history="1">
+          <w:hyperlink w:anchor="_Toc424478366" w:history="1">
             <w:r>
               <w:rPr>
                 <w:rStyle w:val="Hyperlink"/>
@@ -1188,7 +1188,7 @@
                 <w:noProof/>
                 <w:webHidden/>
               </w:rPr>
-              <w:instrText xml:space="preserve"> PAGEREF _Toc423970747 \h </w:instrText>
+              <w:instrText xml:space="preserve"> PAGEREF _Toc424478366 \h </w:instrText>
             </w:r>
             <w:r>
               <w:rPr>
@@ -1232,7 +1232,7 @@
               <w:lang w:eastAsia="zh-CN"/>
             </w:rPr>
           </w:pPr>
-          <w:hyperlink w:anchor="_Toc423970748" w:history="1">
+          <w:hyperlink w:anchor="_Toc424478367" w:history="1">
             <w:r>
               <w:rPr>
                 <w:rStyle w:val="Hyperlink"/>
@@ -1276,7 +1276,7 @@
                 <w:noProof/>
                 <w:webHidden/>
               </w:rPr>
-              <w:instrText xml:space="preserve"> PAGEREF _Toc423970748 \h </w:instrText>
+              <w:instrText xml:space="preserve"> PAGEREF _Toc424478367 \h </w:instrText>
             </w:r>
             <w:r>
               <w:rPr>
@@ -1320,7 +1320,7 @@
               <w:lang w:eastAsia="zh-CN"/>
             </w:rPr>
           </w:pPr>
-          <w:hyperlink w:anchor="_Toc423970749" w:history="1">
+          <w:hyperlink w:anchor="_Toc424478368" w:history="1">
             <w:r>
               <w:rPr>
                 <w:rStyle w:val="Hyperlink"/>
@@ -1364,7 +1364,7 @@
                 <w:noProof/>
                 <w:webHidden/>
               </w:rPr>
-              <w:instrText xml:space="preserve"> PAGEREF _Toc423970749 \h </w:instrText>
+              <w:instrText xml:space="preserve"> PAGEREF _Toc424478368 \h </w:instrText>
             </w:r>
             <w:r>
               <w:rPr>
@@ -1408,7 +1408,7 @@
               <w:lang w:eastAsia="zh-CN"/>
             </w:rPr>
           </w:pPr>
-          <w:hyperlink w:anchor="_Toc423970750" w:history="1">
+          <w:hyperlink w:anchor="_Toc424478369" w:history="1">
             <w:r>
               <w:rPr>
                 <w:rStyle w:val="Hyperlink"/>
@@ -1452,7 +1452,7 @@
                 <w:noProof/>
                 <w:webHidden/>
               </w:rPr>
-              <w:instrText xml:space="preserve"> PAGEREF _Toc423970750 \h </w:instrText>
+              <w:instrText xml:space="preserve"> PAGEREF _Toc424478369 \h </w:instrText>
             </w:r>
             <w:r>
               <w:rPr>
@@ -1496,7 +1496,7 @@
               <w:lang w:eastAsia="zh-CN"/>
             </w:rPr>
           </w:pPr>
-          <w:hyperlink w:anchor="_Toc423970751" w:history="1">
+          <w:hyperlink w:anchor="_Toc424478370" w:history="1">
             <w:r>
               <w:rPr>
                 <w:rStyle w:val="Hyperlink"/>
@@ -1540,7 +1540,7 @@
                 <w:noProof/>
                 <w:webHidden/>
               </w:rPr>
-              <w:instrText xml:space="preserve"> PAGEREF _Toc423970751 \h </w:instrText>
+              <w:instrText xml:space="preserve"> PAGEREF _Toc424478370 \h </w:instrText>
             </w:r>
             <w:r>
               <w:rPr>
@@ -1584,7 +1584,7 @@
               <w:lang w:eastAsia="zh-CN"/>
             </w:rPr>
           </w:pPr>
-          <w:hyperlink w:anchor="_Toc423970752" w:history="1">
+          <w:hyperlink w:anchor="_Toc424478371" w:history="1">
             <w:r>
               <w:rPr>
                 <w:rStyle w:val="Hyperlink"/>
@@ -1628,7 +1628,7 @@
                 <w:noProof/>
                 <w:webHidden/>
               </w:rPr>
-              <w:instrText xml:space="preserve"> PAGEREF _Toc423970752 \h </w:instrText>
+              <w:instrText xml:space="preserve"> PAGEREF _Toc424478371 \h </w:instrText>
             </w:r>
             <w:r>
               <w:rPr>
@@ -1672,7 +1672,7 @@
               <w:lang w:eastAsia="zh-CN"/>
             </w:rPr>
           </w:pPr>
-          <w:hyperlink w:anchor="_Toc423970753" w:history="1">
+          <w:hyperlink w:anchor="_Toc424478372" w:history="1">
             <w:r>
               <w:rPr>
                 <w:rStyle w:val="Hyperlink"/>
@@ -1716,7 +1716,7 @@
                 <w:noProof/>
                 <w:webHidden/>
               </w:rPr>
-              <w:instrText xml:space="preserve"> PAGEREF _Toc423970753 \h </w:instrText>
+              <w:instrText xml:space="preserve"> PAGEREF _Toc424478372 \h </w:instrText>
             </w:r>
             <w:r>
               <w:rPr>
@@ -1760,7 +1760,7 @@
               <w:lang w:eastAsia="zh-CN"/>
             </w:rPr>
           </w:pPr>
-          <w:hyperlink w:anchor="_Toc423970754" w:history="1">
+          <w:hyperlink w:anchor="_Toc424478373" w:history="1">
             <w:r>
               <w:rPr>
                 <w:rStyle w:val="Hyperlink"/>
@@ -1804,7 +1804,7 @@
                 <w:noProof/>
                 <w:webHidden/>
               </w:rPr>
-              <w:instrText xml:space="preserve"> PAGEREF _Toc423970754 \h </w:instrText>
+              <w:instrText xml:space="preserve"> PAGEREF _Toc424478373 \h </w:instrText>
             </w:r>
             <w:r>
               <w:rPr>
@@ -1848,7 +1848,7 @@
               <w:lang w:eastAsia="zh-CN"/>
             </w:rPr>
           </w:pPr>
-          <w:hyperlink w:anchor="_Toc423970755" w:history="1">
+          <w:hyperlink w:anchor="_Toc424478374" w:history="1">
             <w:r>
               <w:rPr>
                 <w:rStyle w:val="Hyperlink"/>
@@ -1892,7 +1892,7 @@
                 <w:noProof/>
                 <w:webHidden/>
               </w:rPr>
-              <w:instrText xml:space="preserve"> PAGEREF _Toc423970755 \h </w:instrText>
+              <w:instrText xml:space="preserve"> PAGEREF _Toc424478374 \h </w:instrText>
             </w:r>
             <w:r>
               <w:rPr>
@@ -1936,7 +1936,7 @@
               <w:lang w:eastAsia="zh-CN"/>
             </w:rPr>
           </w:pPr>
-          <w:hyperlink w:anchor="_Toc423970756" w:history="1">
+          <w:hyperlink w:anchor="_Toc424478375" w:history="1">
             <w:r>
               <w:rPr>
                 <w:rStyle w:val="Hyperlink"/>
@@ -1980,7 +1980,7 @@
                 <w:noProof/>
                 <w:webHidden/>
               </w:rPr>
-              <w:instrText xml:space="preserve"> PAGEREF _Toc423970756 \h </w:instrText>
+              <w:instrText xml:space="preserve"> PAGEREF _Toc424478375 \h </w:instrText>
             </w:r>
             <w:r>
               <w:rPr>
@@ -2024,7 +2024,7 @@
               <w:lang w:eastAsia="zh-CN"/>
             </w:rPr>
           </w:pPr>
-          <w:hyperlink w:anchor="_Toc423970757" w:history="1">
+          <w:hyperlink w:anchor="_Toc424478376" w:history="1">
             <w:r>
               <w:rPr>
                 <w:rStyle w:val="Hyperlink"/>
@@ -2068,7 +2068,7 @@
                 <w:noProof/>
                 <w:webHidden/>
               </w:rPr>
-              <w:instrText xml:space="preserve"> PAGEREF _Toc423970757 \h </w:instrText>
+              <w:instrText xml:space="preserve"> PAGEREF _Toc424478376 \h </w:instrText>
             </w:r>
             <w:r>
               <w:rPr>
@@ -2112,7 +2112,7 @@
               <w:lang w:eastAsia="zh-CN"/>
             </w:rPr>
           </w:pPr>
-          <w:hyperlink w:anchor="_Toc423970758" w:history="1">
+          <w:hyperlink w:anchor="_Toc424478377" w:history="1">
             <w:r>
               <w:rPr>
                 <w:rStyle w:val="Hyperlink"/>
@@ -2156,7 +2156,7 @@
                 <w:noProof/>
                 <w:webHidden/>
               </w:rPr>
-              <w:instrText xml:space="preserve"> PAGEREF _Toc423970758 \h </w:instrText>
+              <w:instrText xml:space="preserve"> PAGEREF _Toc424478377 \h </w:instrText>
             </w:r>
             <w:r>
               <w:rPr>
@@ -2200,7 +2200,7 @@
               <w:lang w:eastAsia="zh-CN"/>
             </w:rPr>
           </w:pPr>
-          <w:hyperlink w:anchor="_Toc423970759" w:history="1">
+          <w:hyperlink w:anchor="_Toc424478378" w:history="1">
             <w:r>
               <w:rPr>
                 <w:rStyle w:val="Hyperlink"/>
@@ -2244,7 +2244,7 @@
                 <w:noProof/>
                 <w:webHidden/>
               </w:rPr>
-              <w:instrText xml:space="preserve"> PAGEREF _Toc423970759 \h </w:instrText>
+              <w:instrText xml:space="preserve"> PAGEREF _Toc424478378 \h </w:instrText>
             </w:r>
             <w:r>
               <w:rPr>
@@ -2287,7 +2287,7 @@
               <w:lang w:eastAsia="zh-CN"/>
             </w:rPr>
           </w:pPr>
-          <w:hyperlink w:anchor="_Toc423970760" w:history="1">
+          <w:hyperlink w:anchor="_Toc424478379" w:history="1">
             <w:r>
               <w:rPr>
                 <w:rStyle w:val="Hyperlink"/>
@@ -2315,7 +2315,7 @@
                 <w:noProof/>
                 <w:webHidden/>
               </w:rPr>
-              <w:instrText xml:space="preserve"> PAGEREF _Toc423970760 \h </w:instrText>
+              <w:instrText xml:space="preserve"> PAGEREF _Toc424478379 \h </w:instrText>
             </w:r>
             <w:r>
               <w:rPr>
@@ -2355,7 +2355,7 @@
               <w:lang w:eastAsia="zh-CN"/>
             </w:rPr>
           </w:pPr>
-          <w:hyperlink w:anchor="_Toc423970761" w:history="1">
+          <w:hyperlink w:anchor="_Toc424478380" w:history="1">
             <w:r>
               <w:rPr>
                 <w:rStyle w:val="Hyperlink"/>
@@ -2382,7 +2382,7 @@
                 <w:noProof/>
                 <w:webHidden/>
               </w:rPr>
-              <w:instrText xml:space="preserve"> PAGEREF _Toc423970761 \h </w:instrText>
+              <w:instrText xml:space="preserve"> PAGEREF _Toc424478380 \h </w:instrText>
             </w:r>
             <w:r>
               <w:rPr>
@@ -2422,7 +2422,7 @@
               <w:lang w:eastAsia="zh-CN"/>
             </w:rPr>
           </w:pPr>
-          <w:hyperlink w:anchor="_Toc423970762" w:history="1">
+          <w:hyperlink w:anchor="_Toc424478381" w:history="1">
             <w:r>
               <w:rPr>
                 <w:rStyle w:val="Hyperlink"/>
@@ -2449,7 +2449,7 @@
                 <w:noProof/>
                 <w:webHidden/>
               </w:rPr>
-              <w:instrText xml:space="preserve"> PAGEREF _Toc423970762 \h </w:instrText>
+              <w:instrText xml:space="preserve"> PAGEREF _Toc424478381 \h </w:instrText>
             </w:r>
             <w:r>
               <w:rPr>
@@ -2489,7 +2489,7 @@
               <w:lang w:eastAsia="zh-CN"/>
             </w:rPr>
           </w:pPr>
-          <w:hyperlink w:anchor="_Toc423970763" w:history="1">
+          <w:hyperlink w:anchor="_Toc424478382" w:history="1">
             <w:r>
               <w:rPr>
                 <w:rStyle w:val="Hyperlink"/>
@@ -2516,7 +2516,7 @@
                 <w:noProof/>
                 <w:webHidden/>
               </w:rPr>
-              <w:instrText xml:space="preserve"> PAGEREF _Toc423970763 \h </w:instrText>
+              <w:instrText xml:space="preserve"> PAGEREF _Toc424478382 \h </w:instrText>
             </w:r>
             <w:r>
               <w:rPr>
@@ -2556,7 +2556,7 @@
               <w:lang w:eastAsia="zh-CN"/>
             </w:rPr>
           </w:pPr>
-          <w:hyperlink w:anchor="_Toc423970764" w:history="1">
+          <w:hyperlink w:anchor="_Toc424478383" w:history="1">
             <w:r>
               <w:rPr>
                 <w:rStyle w:val="Hyperlink"/>
@@ -2583,7 +2583,7 @@
                 <w:noProof/>
                 <w:webHidden/>
               </w:rPr>
-              <w:instrText xml:space="preserve"> PAGEREF _Toc423970764 \h </w:instrText>
+              <w:instrText xml:space="preserve"> PAGEREF _Toc424478383 \h </w:instrText>
             </w:r>
             <w:r>
               <w:rPr>
@@ -2623,7 +2623,7 @@
               <w:lang w:eastAsia="zh-CN"/>
             </w:rPr>
           </w:pPr>
-          <w:hyperlink w:anchor="_Toc423970765" w:history="1">
+          <w:hyperlink w:anchor="_Toc424478384" w:history="1">
             <w:r>
               <w:rPr>
                 <w:rStyle w:val="Hyperlink"/>
@@ -2650,7 +2650,7 @@
                 <w:noProof/>
                 <w:webHidden/>
               </w:rPr>
-              <w:instrText xml:space="preserve"> PAGEREF _Toc423970765 \h </w:instrText>
+              <w:instrText xml:space="preserve"> PAGEREF _Toc424478384 \h </w:instrText>
             </w:r>
             <w:r>
               <w:rPr>
@@ -2690,7 +2690,7 @@
               <w:lang w:eastAsia="zh-CN"/>
             </w:rPr>
           </w:pPr>
-          <w:hyperlink w:anchor="_Toc423970766" w:history="1">
+          <w:hyperlink w:anchor="_Toc424478385" w:history="1">
             <w:r>
               <w:rPr>
                 <w:rStyle w:val="Hyperlink"/>
@@ -2717,7 +2717,7 @@
                 <w:noProof/>
                 <w:webHidden/>
               </w:rPr>
-              <w:instrText xml:space="preserve"> PAGEREF _Toc423970766 \h </w:instrText>
+              <w:instrText xml:space="preserve"> PAGEREF _Toc424478385 \h </w:instrText>
             </w:r>
             <w:r>
               <w:rPr>
@@ -2757,7 +2757,7 @@
               <w:lang w:eastAsia="zh-CN"/>
             </w:rPr>
           </w:pPr>
-          <w:hyperlink w:anchor="_Toc423970767" w:history="1">
+          <w:hyperlink w:anchor="_Toc424478386" w:history="1">
             <w:r>
               <w:rPr>
                 <w:rStyle w:val="Hyperlink"/>
@@ -2784,7 +2784,7 @@
                 <w:noProof/>
                 <w:webHidden/>
               </w:rPr>
-              <w:instrText xml:space="preserve"> PAGEREF _Toc423970767 \h </w:instrText>
+              <w:instrText xml:space="preserve"> PAGEREF _Toc424478386 \h </w:instrText>
             </w:r>
             <w:r>
               <w:rPr>
@@ -2828,7 +2828,7 @@
               <w:lang w:eastAsia="zh-CN"/>
             </w:rPr>
           </w:pPr>
-          <w:hyperlink w:anchor="_Toc423970768" w:history="1">
+          <w:hyperlink w:anchor="_Toc424478387" w:history="1">
             <w:r>
               <w:rPr>
                 <w:rStyle w:val="Hyperlink"/>
@@ -2872,7 +2872,7 @@
                 <w:noProof/>
                 <w:webHidden/>
               </w:rPr>
-              <w:instrText xml:space="preserve"> PAGEREF _Toc423970768 \h </w:instrText>
+              <w:instrText xml:space="preserve"> PAGEREF _Toc424478387 \h </w:instrText>
             </w:r>
             <w:r>
               <w:rPr>
@@ -2912,7 +2912,7 @@
               <w:lang w:eastAsia="zh-CN"/>
             </w:rPr>
           </w:pPr>
-          <w:hyperlink w:anchor="_Toc423970769" w:history="1">
+          <w:hyperlink w:anchor="_Toc424478388" w:history="1">
             <w:r>
               <w:rPr>
                 <w:rStyle w:val="Hyperlink"/>
@@ -2939,7 +2939,7 @@
                 <w:noProof/>
                 <w:webHidden/>
               </w:rPr>
-              <w:instrText xml:space="preserve"> PAGEREF _Toc423970769 \h </w:instrText>
+              <w:instrText xml:space="preserve"> PAGEREF _Toc424478388 \h </w:instrText>
             </w:r>
             <w:r>
               <w:rPr>
@@ -2979,7 +2979,7 @@
               <w:lang w:eastAsia="zh-CN"/>
             </w:rPr>
           </w:pPr>
-          <w:hyperlink w:anchor="_Toc423970770" w:history="1">
+          <w:hyperlink w:anchor="_Toc424478389" w:history="1">
             <w:r>
               <w:rPr>
                 <w:rStyle w:val="Hyperlink"/>
@@ -3006,7 +3006,7 @@
                 <w:noProof/>
                 <w:webHidden/>
               </w:rPr>
-              <w:instrText xml:space="preserve"> PAGEREF _Toc423970770 \h </w:instrText>
+              <w:instrText xml:space="preserve"> PAGEREF _Toc424478389 \h </w:instrText>
             </w:r>
             <w:r>
               <w:rPr>
@@ -3046,7 +3046,7 @@
               <w:lang w:eastAsia="zh-CN"/>
             </w:rPr>
           </w:pPr>
-          <w:hyperlink w:anchor="_Toc423970771" w:history="1">
+          <w:hyperlink w:anchor="_Toc424478390" w:history="1">
             <w:r>
               <w:rPr>
                 <w:rStyle w:val="Hyperlink"/>
@@ -3073,7 +3073,7 @@
                 <w:noProof/>
                 <w:webHidden/>
               </w:rPr>
-              <w:instrText xml:space="preserve"> PAGEREF _Toc423970771 \h </w:instrText>
+              <w:instrText xml:space="preserve"> PAGEREF _Toc424478390 \h </w:instrText>
             </w:r>
             <w:r>
               <w:rPr>
@@ -3113,7 +3113,7 @@
               <w:lang w:eastAsia="zh-CN"/>
             </w:rPr>
           </w:pPr>
-          <w:hyperlink w:anchor="_Toc423970772" w:history="1">
+          <w:hyperlink w:anchor="_Toc424478391" w:history="1">
             <w:r>
               <w:rPr>
                 <w:rStyle w:val="Hyperlink"/>
@@ -3140,7 +3140,7 @@
                 <w:noProof/>
                 <w:webHidden/>
               </w:rPr>
-              <w:instrText xml:space="preserve"> PAGEREF _Toc423970772 \h </w:instrText>
+              <w:instrText xml:space="preserve"> PAGEREF _Toc424478391 \h </w:instrText>
             </w:r>
             <w:r>
               <w:rPr>
@@ -3180,7 +3180,7 @@
               <w:lang w:eastAsia="zh-CN"/>
             </w:rPr>
           </w:pPr>
-          <w:hyperlink w:anchor="_Toc423970773" w:history="1">
+          <w:hyperlink w:anchor="_Toc424478392" w:history="1">
             <w:r>
               <w:rPr>
                 <w:rStyle w:val="Hyperlink"/>
@@ -3207,7 +3207,7 @@
                 <w:noProof/>
                 <w:webHidden/>
               </w:rPr>
-              <w:instrText xml:space="preserve"> PAGEREF _Toc423970773 \h </w:instrText>
+              <w:instrText xml:space="preserve"> PAGEREF _Toc424478392 \h </w:instrText>
             </w:r>
             <w:r>
               <w:rPr>
@@ -3247,7 +3247,7 @@
               <w:lang w:eastAsia="zh-CN"/>
             </w:rPr>
           </w:pPr>
-          <w:hyperlink w:anchor="_Toc423970774" w:history="1">
+          <w:hyperlink w:anchor="_Toc424478393" w:history="1">
             <w:r>
               <w:rPr>
                 <w:rStyle w:val="Hyperlink"/>
@@ -3274,7 +3274,7 @@
                 <w:noProof/>
                 <w:webHidden/>
               </w:rPr>
-              <w:instrText xml:space="preserve"> PAGEREF _Toc423970774 \h </w:instrText>
+              <w:instrText xml:space="preserve"> PAGEREF _Toc424478393 \h </w:instrText>
             </w:r>
             <w:r>
               <w:rPr>
@@ -3318,7 +3318,7 @@
               <w:lang w:eastAsia="zh-CN"/>
             </w:rPr>
           </w:pPr>
-          <w:hyperlink w:anchor="_Toc423970775" w:history="1">
+          <w:hyperlink w:anchor="_Toc424478394" w:history="1">
             <w:r>
               <w:rPr>
                 <w:rStyle w:val="Hyperlink"/>
@@ -3360,7 +3360,7 @@
                 <w:noProof/>
                 <w:webHidden/>
               </w:rPr>
-              <w:instrText xml:space="preserve"> PAGEREF _Toc423970775 \h </w:instrText>
+              <w:instrText xml:space="preserve"> PAGEREF _Toc424478394 \h </w:instrText>
             </w:r>
             <w:r>
               <w:rPr>
@@ -3404,7 +3404,7 @@
               <w:lang w:eastAsia="zh-CN"/>
             </w:rPr>
           </w:pPr>
-          <w:hyperlink w:anchor="_Toc423970776" w:history="1">
+          <w:hyperlink w:anchor="_Toc424478395" w:history="1">
             <w:r>
               <w:rPr>
                 <w:rStyle w:val="Hyperlink"/>
@@ -3425,7 +3425,7 @@
                 <w:rStyle w:val="Hyperlink"/>
                 <w:noProof/>
               </w:rPr>
-              <w:t>Coprocessor</w:t>
+              <w:t>Java Support</w:t>
             </w:r>
             <w:r>
               <w:rPr>
@@ -3446,7 +3446,7 @@
                 <w:noProof/>
                 <w:webHidden/>
               </w:rPr>
-              <w:instrText xml:space="preserve"> PAGEREF _Toc423970776 \h </w:instrText>
+              <w:instrText xml:space="preserve"> PAGEREF _Toc424478395 \h </w:instrText>
             </w:r>
             <w:r>
               <w:rPr>
@@ -3467,341 +3467,6 @@
                 <w:webHidden/>
               </w:rPr>
               <w:t>15</w:t>
-            </w:r>
-            <w:r>
-              <w:rPr>
-                <w:noProof/>
-                <w:webHidden/>
-              </w:rPr>
-              <w:fldChar w:fldCharType="end"/>
-            </w:r>
-          </w:hyperlink>
-        </w:p>
-        <w:p>
-          <w:pPr>
-            <w:pStyle w:val="TOC3"/>
-            <w:rPr>
-              <w:rFonts w:eastAsiaTheme="minorEastAsia"/>
-              <w:noProof/>
-              <w:lang w:eastAsia="zh-CN"/>
-            </w:rPr>
-          </w:pPr>
-          <w:hyperlink w:anchor="_Toc423970777" w:history="1">
-            <w:r>
-              <w:rPr>
-                <w:rStyle w:val="Hyperlink"/>
-                <w:noProof/>
-              </w:rPr>
-              <w:t>19.1 Availability and Loading of Coprocessor</w:t>
-            </w:r>
-            <w:r>
-              <w:rPr>
-                <w:noProof/>
-                <w:webHidden/>
-              </w:rPr>
-              <w:tab/>
-            </w:r>
-            <w:r>
-              <w:rPr>
-                <w:noProof/>
-                <w:webHidden/>
-              </w:rPr>
-              <w:fldChar w:fldCharType="begin"/>
-            </w:r>
-            <w:r>
-              <w:rPr>
-                <w:noProof/>
-                <w:webHidden/>
-              </w:rPr>
-              <w:instrText xml:space="preserve"> PAGEREF _Toc423970777 \h </w:instrText>
-            </w:r>
-            <w:r>
-              <w:rPr>
-                <w:noProof/>
-                <w:webHidden/>
-              </w:rPr>
-            </w:r>
-            <w:r>
-              <w:rPr>
-                <w:noProof/>
-                <w:webHidden/>
-              </w:rPr>
-              <w:fldChar w:fldCharType="separate"/>
-            </w:r>
-            <w:r>
-              <w:rPr>
-                <w:noProof/>
-                <w:webHidden/>
-              </w:rPr>
-              <w:t>16</w:t>
-            </w:r>
-            <w:r>
-              <w:rPr>
-                <w:noProof/>
-                <w:webHidden/>
-              </w:rPr>
-              <w:fldChar w:fldCharType="end"/>
-            </w:r>
-          </w:hyperlink>
-        </w:p>
-        <w:p>
-          <w:pPr>
-            <w:pStyle w:val="TOC3"/>
-            <w:rPr>
-              <w:rFonts w:eastAsiaTheme="minorEastAsia"/>
-              <w:noProof/>
-              <w:lang w:eastAsia="zh-CN"/>
-            </w:rPr>
-          </w:pPr>
-          <w:hyperlink w:anchor="_Toc423970778" w:history="1">
-            <w:r>
-              <w:rPr>
-                <w:rStyle w:val="Hyperlink"/>
-                <w:noProof/>
-              </w:rPr>
-              <w:t>19.2 Coprocessor Sub-Plan</w:t>
-            </w:r>
-            <w:r>
-              <w:rPr>
-                <w:noProof/>
-                <w:webHidden/>
-              </w:rPr>
-              <w:tab/>
-            </w:r>
-            <w:r>
-              <w:rPr>
-                <w:noProof/>
-                <w:webHidden/>
-              </w:rPr>
-              <w:fldChar w:fldCharType="begin"/>
-            </w:r>
-            <w:r>
-              <w:rPr>
-                <w:noProof/>
-                <w:webHidden/>
-              </w:rPr>
-              <w:instrText xml:space="preserve"> PAGEREF _Toc423970778 \h </w:instrText>
-            </w:r>
-            <w:r>
-              <w:rPr>
-                <w:noProof/>
-                <w:webHidden/>
-              </w:rPr>
-            </w:r>
-            <w:r>
-              <w:rPr>
-                <w:noProof/>
-                <w:webHidden/>
-              </w:rPr>
-              <w:fldChar w:fldCharType="separate"/>
-            </w:r>
-            <w:r>
-              <w:rPr>
-                <w:noProof/>
-                <w:webHidden/>
-              </w:rPr>
-              <w:t>16</w:t>
-            </w:r>
-            <w:r>
-              <w:rPr>
-                <w:noProof/>
-                <w:webHidden/>
-              </w:rPr>
-              <w:fldChar w:fldCharType="end"/>
-            </w:r>
-          </w:hyperlink>
-        </w:p>
-        <w:p>
-          <w:pPr>
-            <w:pStyle w:val="TOC3"/>
-            <w:rPr>
-              <w:rFonts w:eastAsiaTheme="minorEastAsia"/>
-              <w:noProof/>
-              <w:lang w:eastAsia="zh-CN"/>
-            </w:rPr>
-          </w:pPr>
-          <w:hyperlink w:anchor="_Toc423970779" w:history="1">
-            <w:r>
-              <w:rPr>
-                <w:rStyle w:val="Hyperlink"/>
-                <w:noProof/>
-              </w:rPr>
-              <w:t>19.3 The coprocessor execution by the Region Server</w:t>
-            </w:r>
-            <w:r>
-              <w:rPr>
-                <w:noProof/>
-                <w:webHidden/>
-              </w:rPr>
-              <w:tab/>
-            </w:r>
-            <w:r>
-              <w:rPr>
-                <w:noProof/>
-                <w:webHidden/>
-              </w:rPr>
-              <w:fldChar w:fldCharType="begin"/>
-            </w:r>
-            <w:r>
-              <w:rPr>
-                <w:noProof/>
-                <w:webHidden/>
-              </w:rPr>
-              <w:instrText xml:space="preserve"> PAGEREF _Toc423970779 \h </w:instrText>
-            </w:r>
-            <w:r>
-              <w:rPr>
-                <w:noProof/>
-                <w:webHidden/>
-              </w:rPr>
-            </w:r>
-            <w:r>
-              <w:rPr>
-                <w:noProof/>
-                <w:webHidden/>
-              </w:rPr>
-              <w:fldChar w:fldCharType="separate"/>
-            </w:r>
-            <w:r>
-              <w:rPr>
-                <w:noProof/>
-                <w:webHidden/>
-              </w:rPr>
-              <w:t>17</w:t>
-            </w:r>
-            <w:r>
-              <w:rPr>
-                <w:noProof/>
-                <w:webHidden/>
-              </w:rPr>
-              <w:fldChar w:fldCharType="end"/>
-            </w:r>
-          </w:hyperlink>
-        </w:p>
-        <w:p>
-          <w:pPr>
-            <w:pStyle w:val="TOC3"/>
-            <w:rPr>
-              <w:rFonts w:eastAsiaTheme="minorEastAsia"/>
-              <w:noProof/>
-              <w:lang w:eastAsia="zh-CN"/>
-            </w:rPr>
-          </w:pPr>
-          <w:hyperlink w:anchor="_Toc423970780" w:history="1">
-            <w:r>
-              <w:rPr>
-                <w:rStyle w:val="Hyperlink"/>
-                <w:noProof/>
-              </w:rPr>
-              <w:t>19.4 HBaseRelation caching and HTablePool</w:t>
-            </w:r>
-            <w:r>
-              <w:rPr>
-                <w:noProof/>
-                <w:webHidden/>
-              </w:rPr>
-              <w:tab/>
-            </w:r>
-            <w:r>
-              <w:rPr>
-                <w:noProof/>
-                <w:webHidden/>
-              </w:rPr>
-              <w:fldChar w:fldCharType="begin"/>
-            </w:r>
-            <w:r>
-              <w:rPr>
-                <w:noProof/>
-                <w:webHidden/>
-              </w:rPr>
-              <w:instrText xml:space="preserve"> PAGEREF _Toc423970780 \h </w:instrText>
-            </w:r>
-            <w:r>
-              <w:rPr>
-                <w:noProof/>
-                <w:webHidden/>
-              </w:rPr>
-            </w:r>
-            <w:r>
-              <w:rPr>
-                <w:noProof/>
-                <w:webHidden/>
-              </w:rPr>
-              <w:fldChar w:fldCharType="separate"/>
-            </w:r>
-            <w:r>
-              <w:rPr>
-                <w:noProof/>
-                <w:webHidden/>
-              </w:rPr>
-              <w:t>18</w:t>
-            </w:r>
-            <w:r>
-              <w:rPr>
-                <w:noProof/>
-                <w:webHidden/>
-              </w:rPr>
-              <w:fldChar w:fldCharType="end"/>
-            </w:r>
-          </w:hyperlink>
-        </w:p>
-        <w:p>
-          <w:pPr>
-            <w:pStyle w:val="TOC3"/>
-            <w:rPr>
-              <w:rFonts w:eastAsiaTheme="minorEastAsia"/>
-              <w:noProof/>
-              <w:lang w:eastAsia="zh-CN"/>
-            </w:rPr>
-          </w:pPr>
-          <w:hyperlink w:anchor="_Toc423970781" w:history="1">
-            <w:r>
-              <w:rPr>
-                <w:rStyle w:val="Hyperlink"/>
-                <w:noProof/>
-              </w:rPr>
-              <w:t>19.5 Phases of Development</w:t>
-            </w:r>
-            <w:r>
-              <w:rPr>
-                <w:noProof/>
-                <w:webHidden/>
-              </w:rPr>
-              <w:tab/>
-            </w:r>
-            <w:r>
-              <w:rPr>
-                <w:noProof/>
-                <w:webHidden/>
-              </w:rPr>
-              <w:fldChar w:fldCharType="begin"/>
-            </w:r>
-            <w:r>
-              <w:rPr>
-                <w:noProof/>
-                <w:webHidden/>
-              </w:rPr>
-              <w:instrText xml:space="preserve"> PAGEREF _Toc423970781 \h </w:instrText>
-            </w:r>
-            <w:r>
-              <w:rPr>
-                <w:noProof/>
-                <w:webHidden/>
-              </w:rPr>
-            </w:r>
-            <w:r>
-              <w:rPr>
-                <w:noProof/>
-                <w:webHidden/>
-              </w:rPr>
-              <w:fldChar w:fldCharType="separate"/>
-            </w:r>
-            <w:r>
-              <w:rPr>
-                <w:noProof/>
-                <w:webHidden/>
-              </w:rPr>
-              <w:t>18</w:t>
             </w:r>
             <w:r>
               <w:rPr>
@@ -3825,7 +3490,7 @@
               <w:lang w:eastAsia="zh-CN"/>
             </w:rPr>
           </w:pPr>
-          <w:hyperlink w:anchor="_Toc423970782" w:history="1">
+          <w:hyperlink w:anchor="_Toc424478396" w:history="1">
             <w:r>
               <w:rPr>
                 <w:rStyle w:val="Hyperlink"/>
@@ -3846,7 +3511,7 @@
                 <w:rStyle w:val="Hyperlink"/>
                 <w:noProof/>
               </w:rPr>
-              <w:t>Custom Filters</w:t>
+              <w:t>Python Support</w:t>
             </w:r>
             <w:r>
               <w:rPr>
@@ -3867,7 +3532,7 @@
                 <w:noProof/>
                 <w:webHidden/>
               </w:rPr>
-              <w:instrText xml:space="preserve"> PAGEREF _Toc423970782 \h </w:instrText>
+              <w:instrText xml:space="preserve"> PAGEREF _Toc424478396 \h </w:instrText>
             </w:r>
             <w:r>
               <w:rPr>
@@ -3887,7 +3552,7 @@
                 <w:noProof/>
                 <w:webHidden/>
               </w:rPr>
-              <w:t>18</w:t>
+              <w:t>16</w:t>
             </w:r>
             <w:r>
               <w:rPr>
@@ -3907,13 +3572,13 @@
               <w:lang w:eastAsia="zh-CN"/>
             </w:rPr>
           </w:pPr>
-          <w:hyperlink w:anchor="_Toc423970783" w:history="1">
+          <w:hyperlink w:anchor="_Toc424478397" w:history="1">
             <w:r>
               <w:rPr>
                 <w:rStyle w:val="Hyperlink"/>
                 <w:noProof/>
               </w:rPr>
-              <w:t>20.1 Row skips from Filters on Non-leading Dimension Key</w:t>
+              <w:t>20.1 Python Shell</w:t>
             </w:r>
             <w:r>
               <w:rPr>
@@ -3934,7 +3599,7 @@
                 <w:noProof/>
                 <w:webHidden/>
               </w:rPr>
-              <w:instrText xml:space="preserve"> PAGEREF _Toc423970783 \h </w:instrText>
+              <w:instrText xml:space="preserve"> PAGEREF _Toc424478397 \h </w:instrText>
             </w:r>
             <w:r>
               <w:rPr>
@@ -3954,7 +3619,7 @@
                 <w:noProof/>
                 <w:webHidden/>
               </w:rPr>
-              <w:t>18</w:t>
+              <w:t>16</w:t>
             </w:r>
             <w:r>
               <w:rPr>
@@ -3974,13 +3639,13 @@
               <w:lang w:eastAsia="zh-CN"/>
             </w:rPr>
           </w:pPr>
-          <w:hyperlink w:anchor="_Toc423970784" w:history="1">
+          <w:hyperlink w:anchor="_Toc424478398" w:history="1">
             <w:r>
               <w:rPr>
                 <w:rStyle w:val="Hyperlink"/>
                 <w:noProof/>
               </w:rPr>
-              <w:t>20.2 Filter on any portion of the Row Key</w:t>
+              <w:t>20.2 Python Script</w:t>
             </w:r>
             <w:r>
               <w:rPr>
@@ -4001,7 +3666,7 @@
                 <w:noProof/>
                 <w:webHidden/>
               </w:rPr>
-              <w:instrText xml:space="preserve"> PAGEREF _Toc423970784 \h </w:instrText>
+              <w:instrText xml:space="preserve"> PAGEREF _Toc424478398 \h </w:instrText>
             </w:r>
             <w:r>
               <w:rPr>
@@ -4021,74 +3686,7 @@
                 <w:noProof/>
                 <w:webHidden/>
               </w:rPr>
-              <w:t>19</w:t>
-            </w:r>
-            <w:r>
-              <w:rPr>
-                <w:noProof/>
-                <w:webHidden/>
-              </w:rPr>
-              <w:fldChar w:fldCharType="end"/>
-            </w:r>
-          </w:hyperlink>
-        </w:p>
-        <w:p>
-          <w:pPr>
-            <w:pStyle w:val="TOC3"/>
-            <w:rPr>
-              <w:rFonts w:eastAsiaTheme="minorEastAsia"/>
-              <w:noProof/>
-              <w:lang w:eastAsia="zh-CN"/>
-            </w:rPr>
-          </w:pPr>
-          <w:hyperlink w:anchor="_Toc423970785" w:history="1">
-            <w:r>
-              <w:rPr>
-                <w:rStyle w:val="Hyperlink"/>
-                <w:noProof/>
-              </w:rPr>
-              <w:t>20.3 The “other” Filters</w:t>
-            </w:r>
-            <w:r>
-              <w:rPr>
-                <w:noProof/>
-                <w:webHidden/>
-              </w:rPr>
-              <w:tab/>
-            </w:r>
-            <w:r>
-              <w:rPr>
-                <w:noProof/>
-                <w:webHidden/>
-              </w:rPr>
-              <w:fldChar w:fldCharType="begin"/>
-            </w:r>
-            <w:r>
-              <w:rPr>
-                <w:noProof/>
-                <w:webHidden/>
-              </w:rPr>
-              <w:instrText xml:space="preserve"> PAGEREF _Toc423970785 \h </w:instrText>
-            </w:r>
-            <w:r>
-              <w:rPr>
-                <w:noProof/>
-                <w:webHidden/>
-              </w:rPr>
-            </w:r>
-            <w:r>
-              <w:rPr>
-                <w:noProof/>
-                <w:webHidden/>
-              </w:rPr>
-              <w:fldChar w:fldCharType="separate"/>
-            </w:r>
-            <w:r>
-              <w:rPr>
-                <w:noProof/>
-                <w:webHidden/>
-              </w:rPr>
-              <w:t>19</w:t>
+              <w:t>16</w:t>
             </w:r>
             <w:r>
               <w:rPr>
@@ -4112,7 +3710,7 @@
               <w:lang w:eastAsia="zh-CN"/>
             </w:rPr>
           </w:pPr>
-          <w:hyperlink w:anchor="_Toc423970786" w:history="1">
+          <w:hyperlink w:anchor="_Toc424478399" w:history="1">
             <w:r>
               <w:rPr>
                 <w:rStyle w:val="Hyperlink"/>
@@ -4133,7 +3731,7 @@
                 <w:rStyle w:val="Hyperlink"/>
                 <w:noProof/>
               </w:rPr>
-              <w:t>Limitations</w:t>
+              <w:t>Coprocessor</w:t>
             </w:r>
             <w:r>
               <w:rPr>
@@ -4154,7 +3752,7 @@
                 <w:noProof/>
                 <w:webHidden/>
               </w:rPr>
-              <w:instrText xml:space="preserve"> PAGEREF _Toc423970786 \h </w:instrText>
+              <w:instrText xml:space="preserve"> PAGEREF _Toc424478399 \h </w:instrText>
             </w:r>
             <w:r>
               <w:rPr>
@@ -4174,7 +3772,342 @@
                 <w:noProof/>
                 <w:webHidden/>
               </w:rPr>
-              <w:t>20</w:t>
+              <w:t>16</w:t>
+            </w:r>
+            <w:r>
+              <w:rPr>
+                <w:noProof/>
+                <w:webHidden/>
+              </w:rPr>
+              <w:fldChar w:fldCharType="end"/>
+            </w:r>
+          </w:hyperlink>
+        </w:p>
+        <w:p>
+          <w:pPr>
+            <w:pStyle w:val="TOC3"/>
+            <w:rPr>
+              <w:rFonts w:eastAsiaTheme="minorEastAsia"/>
+              <w:noProof/>
+              <w:lang w:eastAsia="zh-CN"/>
+            </w:rPr>
+          </w:pPr>
+          <w:hyperlink w:anchor="_Toc424478400" w:history="1">
+            <w:r>
+              <w:rPr>
+                <w:rStyle w:val="Hyperlink"/>
+                <w:noProof/>
+              </w:rPr>
+              <w:t>21.1 Availability and Loading of Coprocessor</w:t>
+            </w:r>
+            <w:r>
+              <w:rPr>
+                <w:noProof/>
+                <w:webHidden/>
+              </w:rPr>
+              <w:tab/>
+            </w:r>
+            <w:r>
+              <w:rPr>
+                <w:noProof/>
+                <w:webHidden/>
+              </w:rPr>
+              <w:fldChar w:fldCharType="begin"/>
+            </w:r>
+            <w:r>
+              <w:rPr>
+                <w:noProof/>
+                <w:webHidden/>
+              </w:rPr>
+              <w:instrText xml:space="preserve"> PAGEREF _Toc424478400 \h </w:instrText>
+            </w:r>
+            <w:r>
+              <w:rPr>
+                <w:noProof/>
+                <w:webHidden/>
+              </w:rPr>
+            </w:r>
+            <w:r>
+              <w:rPr>
+                <w:noProof/>
+                <w:webHidden/>
+              </w:rPr>
+              <w:fldChar w:fldCharType="separate"/>
+            </w:r>
+            <w:r>
+              <w:rPr>
+                <w:noProof/>
+                <w:webHidden/>
+              </w:rPr>
+              <w:t>17</w:t>
+            </w:r>
+            <w:r>
+              <w:rPr>
+                <w:noProof/>
+                <w:webHidden/>
+              </w:rPr>
+              <w:fldChar w:fldCharType="end"/>
+            </w:r>
+          </w:hyperlink>
+        </w:p>
+        <w:p>
+          <w:pPr>
+            <w:pStyle w:val="TOC3"/>
+            <w:rPr>
+              <w:rFonts w:eastAsiaTheme="minorEastAsia"/>
+              <w:noProof/>
+              <w:lang w:eastAsia="zh-CN"/>
+            </w:rPr>
+          </w:pPr>
+          <w:hyperlink w:anchor="_Toc424478401" w:history="1">
+            <w:r>
+              <w:rPr>
+                <w:rStyle w:val="Hyperlink"/>
+                <w:noProof/>
+              </w:rPr>
+              <w:t>21.2 Coprocessor Sub-Plan</w:t>
+            </w:r>
+            <w:r>
+              <w:rPr>
+                <w:noProof/>
+                <w:webHidden/>
+              </w:rPr>
+              <w:tab/>
+            </w:r>
+            <w:r>
+              <w:rPr>
+                <w:noProof/>
+                <w:webHidden/>
+              </w:rPr>
+              <w:fldChar w:fldCharType="begin"/>
+            </w:r>
+            <w:r>
+              <w:rPr>
+                <w:noProof/>
+                <w:webHidden/>
+              </w:rPr>
+              <w:instrText xml:space="preserve"> PAGEREF _Toc424478401 \h </w:instrText>
+            </w:r>
+            <w:r>
+              <w:rPr>
+                <w:noProof/>
+                <w:webHidden/>
+              </w:rPr>
+            </w:r>
+            <w:r>
+              <w:rPr>
+                <w:noProof/>
+                <w:webHidden/>
+              </w:rPr>
+              <w:fldChar w:fldCharType="separate"/>
+            </w:r>
+            <w:r>
+              <w:rPr>
+                <w:noProof/>
+                <w:webHidden/>
+              </w:rPr>
+              <w:t>17</w:t>
+            </w:r>
+            <w:r>
+              <w:rPr>
+                <w:noProof/>
+                <w:webHidden/>
+              </w:rPr>
+              <w:fldChar w:fldCharType="end"/>
+            </w:r>
+          </w:hyperlink>
+        </w:p>
+        <w:p>
+          <w:pPr>
+            <w:pStyle w:val="TOC3"/>
+            <w:rPr>
+              <w:rFonts w:eastAsiaTheme="minorEastAsia"/>
+              <w:noProof/>
+              <w:lang w:eastAsia="zh-CN"/>
+            </w:rPr>
+          </w:pPr>
+          <w:hyperlink w:anchor="_Toc424478402" w:history="1">
+            <w:r>
+              <w:rPr>
+                <w:rStyle w:val="Hyperlink"/>
+                <w:noProof/>
+              </w:rPr>
+              <w:t>21.3 The coprocessor execution by the Region Server</w:t>
+            </w:r>
+            <w:r>
+              <w:rPr>
+                <w:noProof/>
+                <w:webHidden/>
+              </w:rPr>
+              <w:tab/>
+            </w:r>
+            <w:r>
+              <w:rPr>
+                <w:noProof/>
+                <w:webHidden/>
+              </w:rPr>
+              <w:fldChar w:fldCharType="begin"/>
+            </w:r>
+            <w:r>
+              <w:rPr>
+                <w:noProof/>
+                <w:webHidden/>
+              </w:rPr>
+              <w:instrText xml:space="preserve"> PAGEREF _Toc424478402 \h </w:instrText>
+            </w:r>
+            <w:r>
+              <w:rPr>
+                <w:noProof/>
+                <w:webHidden/>
+              </w:rPr>
+            </w:r>
+            <w:r>
+              <w:rPr>
+                <w:noProof/>
+                <w:webHidden/>
+              </w:rPr>
+              <w:fldChar w:fldCharType="separate"/>
+            </w:r>
+            <w:r>
+              <w:rPr>
+                <w:noProof/>
+                <w:webHidden/>
+              </w:rPr>
+              <w:t>18</w:t>
+            </w:r>
+            <w:r>
+              <w:rPr>
+                <w:noProof/>
+                <w:webHidden/>
+              </w:rPr>
+              <w:fldChar w:fldCharType="end"/>
+            </w:r>
+          </w:hyperlink>
+        </w:p>
+        <w:p>
+          <w:pPr>
+            <w:pStyle w:val="TOC3"/>
+            <w:rPr>
+              <w:rFonts w:eastAsiaTheme="minorEastAsia"/>
+              <w:noProof/>
+              <w:lang w:eastAsia="zh-CN"/>
+            </w:rPr>
+          </w:pPr>
+          <w:hyperlink w:anchor="_Toc424478403" w:history="1">
+            <w:r>
+              <w:rPr>
+                <w:rStyle w:val="Hyperlink"/>
+                <w:noProof/>
+              </w:rPr>
+              <w:t>21.4 HBaseRelation caching and HTablePool</w:t>
+            </w:r>
+            <w:r>
+              <w:rPr>
+                <w:noProof/>
+                <w:webHidden/>
+              </w:rPr>
+              <w:tab/>
+            </w:r>
+            <w:r>
+              <w:rPr>
+                <w:noProof/>
+                <w:webHidden/>
+              </w:rPr>
+              <w:fldChar w:fldCharType="begin"/>
+            </w:r>
+            <w:r>
+              <w:rPr>
+                <w:noProof/>
+                <w:webHidden/>
+              </w:rPr>
+              <w:instrText xml:space="preserve"> PAGEREF _Toc424478403 \h </w:instrText>
+            </w:r>
+            <w:r>
+              <w:rPr>
+                <w:noProof/>
+                <w:webHidden/>
+              </w:rPr>
+            </w:r>
+            <w:r>
+              <w:rPr>
+                <w:noProof/>
+                <w:webHidden/>
+              </w:rPr>
+              <w:fldChar w:fldCharType="separate"/>
+            </w:r>
+            <w:r>
+              <w:rPr>
+                <w:noProof/>
+                <w:webHidden/>
+              </w:rPr>
+              <w:t>18</w:t>
+            </w:r>
+            <w:r>
+              <w:rPr>
+                <w:noProof/>
+                <w:webHidden/>
+              </w:rPr>
+              <w:fldChar w:fldCharType="end"/>
+            </w:r>
+          </w:hyperlink>
+        </w:p>
+        <w:p>
+          <w:pPr>
+            <w:pStyle w:val="TOC3"/>
+            <w:rPr>
+              <w:rFonts w:eastAsiaTheme="minorEastAsia"/>
+              <w:noProof/>
+              <w:lang w:eastAsia="zh-CN"/>
+            </w:rPr>
+          </w:pPr>
+          <w:hyperlink w:anchor="_Toc424478404" w:history="1">
+            <w:r>
+              <w:rPr>
+                <w:rStyle w:val="Hyperlink"/>
+                <w:noProof/>
+              </w:rPr>
+              <w:t>21.5 Phases of Development</w:t>
+            </w:r>
+            <w:r>
+              <w:rPr>
+                <w:noProof/>
+                <w:webHidden/>
+              </w:rPr>
+              <w:tab/>
+            </w:r>
+            <w:r>
+              <w:rPr>
+                <w:noProof/>
+                <w:webHidden/>
+              </w:rPr>
+              <w:fldChar w:fldCharType="begin"/>
+            </w:r>
+            <w:r>
+              <w:rPr>
+                <w:noProof/>
+                <w:webHidden/>
+              </w:rPr>
+              <w:instrText xml:space="preserve"> PAGEREF _Toc424478404 \h </w:instrText>
+            </w:r>
+            <w:r>
+              <w:rPr>
+                <w:noProof/>
+                <w:webHidden/>
+              </w:rPr>
+            </w:r>
+            <w:r>
+              <w:rPr>
+                <w:noProof/>
+                <w:webHidden/>
+              </w:rPr>
+              <w:fldChar w:fldCharType="separate"/>
+            </w:r>
+            <w:r>
+              <w:rPr>
+                <w:noProof/>
+                <w:webHidden/>
+              </w:rPr>
+              <w:t>19</w:t>
             </w:r>
             <w:r>
               <w:rPr>
@@ -4198,7 +4131,7 @@
               <w:lang w:eastAsia="zh-CN"/>
             </w:rPr>
           </w:pPr>
-          <w:hyperlink w:anchor="_Toc423970787" w:history="1">
+          <w:hyperlink w:anchor="_Toc424478405" w:history="1">
             <w:r>
               <w:rPr>
                 <w:rStyle w:val="Hyperlink"/>
@@ -4219,7 +4152,7 @@
                 <w:rStyle w:val="Hyperlink"/>
                 <w:noProof/>
               </w:rPr>
-              <w:t>Related Work</w:t>
+              <w:t>Custom Filters</w:t>
             </w:r>
             <w:r>
               <w:rPr>
@@ -4240,7 +4173,208 @@
                 <w:noProof/>
                 <w:webHidden/>
               </w:rPr>
-              <w:instrText xml:space="preserve"> PAGEREF _Toc423970787 \h </w:instrText>
+              <w:instrText xml:space="preserve"> PAGEREF _Toc424478405 \h </w:instrText>
+            </w:r>
+            <w:r>
+              <w:rPr>
+                <w:noProof/>
+                <w:webHidden/>
+              </w:rPr>
+            </w:r>
+            <w:r>
+              <w:rPr>
+                <w:noProof/>
+                <w:webHidden/>
+              </w:rPr>
+              <w:fldChar w:fldCharType="separate"/>
+            </w:r>
+            <w:r>
+              <w:rPr>
+                <w:noProof/>
+                <w:webHidden/>
+              </w:rPr>
+              <w:t>19</w:t>
+            </w:r>
+            <w:r>
+              <w:rPr>
+                <w:noProof/>
+                <w:webHidden/>
+              </w:rPr>
+              <w:fldChar w:fldCharType="end"/>
+            </w:r>
+          </w:hyperlink>
+        </w:p>
+        <w:p>
+          <w:pPr>
+            <w:pStyle w:val="TOC3"/>
+            <w:rPr>
+              <w:rFonts w:eastAsiaTheme="minorEastAsia"/>
+              <w:noProof/>
+              <w:lang w:eastAsia="zh-CN"/>
+            </w:rPr>
+          </w:pPr>
+          <w:hyperlink w:anchor="_Toc424478406" w:history="1">
+            <w:r>
+              <w:rPr>
+                <w:rStyle w:val="Hyperlink"/>
+                <w:noProof/>
+              </w:rPr>
+              <w:t>22.1 Row skips from Filters on Non-leading Dimension Key</w:t>
+            </w:r>
+            <w:r>
+              <w:rPr>
+                <w:noProof/>
+                <w:webHidden/>
+              </w:rPr>
+              <w:tab/>
+            </w:r>
+            <w:r>
+              <w:rPr>
+                <w:noProof/>
+                <w:webHidden/>
+              </w:rPr>
+              <w:fldChar w:fldCharType="begin"/>
+            </w:r>
+            <w:r>
+              <w:rPr>
+                <w:noProof/>
+                <w:webHidden/>
+              </w:rPr>
+              <w:instrText xml:space="preserve"> PAGEREF _Toc424478406 \h </w:instrText>
+            </w:r>
+            <w:r>
+              <w:rPr>
+                <w:noProof/>
+                <w:webHidden/>
+              </w:rPr>
+            </w:r>
+            <w:r>
+              <w:rPr>
+                <w:noProof/>
+                <w:webHidden/>
+              </w:rPr>
+              <w:fldChar w:fldCharType="separate"/>
+            </w:r>
+            <w:r>
+              <w:rPr>
+                <w:noProof/>
+                <w:webHidden/>
+              </w:rPr>
+              <w:t>19</w:t>
+            </w:r>
+            <w:r>
+              <w:rPr>
+                <w:noProof/>
+                <w:webHidden/>
+              </w:rPr>
+              <w:fldChar w:fldCharType="end"/>
+            </w:r>
+          </w:hyperlink>
+        </w:p>
+        <w:p>
+          <w:pPr>
+            <w:pStyle w:val="TOC3"/>
+            <w:rPr>
+              <w:rFonts w:eastAsiaTheme="minorEastAsia"/>
+              <w:noProof/>
+              <w:lang w:eastAsia="zh-CN"/>
+            </w:rPr>
+          </w:pPr>
+          <w:hyperlink w:anchor="_Toc424478407" w:history="1">
+            <w:r>
+              <w:rPr>
+                <w:rStyle w:val="Hyperlink"/>
+                <w:noProof/>
+              </w:rPr>
+              <w:t>22.2 Filter on any portion of the Row Key</w:t>
+            </w:r>
+            <w:r>
+              <w:rPr>
+                <w:noProof/>
+                <w:webHidden/>
+              </w:rPr>
+              <w:tab/>
+            </w:r>
+            <w:r>
+              <w:rPr>
+                <w:noProof/>
+                <w:webHidden/>
+              </w:rPr>
+              <w:fldChar w:fldCharType="begin"/>
+            </w:r>
+            <w:r>
+              <w:rPr>
+                <w:noProof/>
+                <w:webHidden/>
+              </w:rPr>
+              <w:instrText xml:space="preserve"> PAGEREF _Toc424478407 \h </w:instrText>
+            </w:r>
+            <w:r>
+              <w:rPr>
+                <w:noProof/>
+                <w:webHidden/>
+              </w:rPr>
+            </w:r>
+            <w:r>
+              <w:rPr>
+                <w:noProof/>
+                <w:webHidden/>
+              </w:rPr>
+              <w:fldChar w:fldCharType="separate"/>
+            </w:r>
+            <w:r>
+              <w:rPr>
+                <w:noProof/>
+                <w:webHidden/>
+              </w:rPr>
+              <w:t>20</w:t>
+            </w:r>
+            <w:r>
+              <w:rPr>
+                <w:noProof/>
+                <w:webHidden/>
+              </w:rPr>
+              <w:fldChar w:fldCharType="end"/>
+            </w:r>
+          </w:hyperlink>
+        </w:p>
+        <w:p>
+          <w:pPr>
+            <w:pStyle w:val="TOC3"/>
+            <w:rPr>
+              <w:rFonts w:eastAsiaTheme="minorEastAsia"/>
+              <w:noProof/>
+              <w:lang w:eastAsia="zh-CN"/>
+            </w:rPr>
+          </w:pPr>
+          <w:hyperlink w:anchor="_Toc424478408" w:history="1">
+            <w:r>
+              <w:rPr>
+                <w:rStyle w:val="Hyperlink"/>
+                <w:noProof/>
+              </w:rPr>
+              <w:t>22.3 The “other” Filters</w:t>
+            </w:r>
+            <w:r>
+              <w:rPr>
+                <w:noProof/>
+                <w:webHidden/>
+              </w:rPr>
+              <w:tab/>
+            </w:r>
+            <w:r>
+              <w:rPr>
+                <w:noProof/>
+                <w:webHidden/>
+              </w:rPr>
+              <w:fldChar w:fldCharType="begin"/>
+            </w:r>
+            <w:r>
+              <w:rPr>
+                <w:noProof/>
+                <w:webHidden/>
+              </w:rPr>
+              <w:instrText xml:space="preserve"> PAGEREF _Toc424478408 \h </w:instrText>
             </w:r>
             <w:r>
               <w:rPr>
@@ -4284,7 +4418,7 @@
               <w:lang w:eastAsia="zh-CN"/>
             </w:rPr>
           </w:pPr>
-          <w:hyperlink w:anchor="_Toc423970788" w:history="1">
+          <w:hyperlink w:anchor="_Toc424478409" w:history="1">
             <w:r>
               <w:rPr>
                 <w:rStyle w:val="Hyperlink"/>
@@ -4305,7 +4439,7 @@
                 <w:rStyle w:val="Hyperlink"/>
                 <w:noProof/>
               </w:rPr>
-              <w:t>Development Phases</w:t>
+              <w:t>Limitations</w:t>
             </w:r>
             <w:r>
               <w:rPr>
@@ -4326,7 +4460,7 @@
                 <w:noProof/>
                 <w:webHidden/>
               </w:rPr>
-              <w:instrText xml:space="preserve"> PAGEREF _Toc423970788 \h </w:instrText>
+              <w:instrText xml:space="preserve"> PAGEREF _Toc424478409 \h </w:instrText>
             </w:r>
             <w:r>
               <w:rPr>
@@ -4370,7 +4504,7 @@
               <w:lang w:eastAsia="zh-CN"/>
             </w:rPr>
           </w:pPr>
-          <w:hyperlink w:anchor="_Toc423970789" w:history="1">
+          <w:hyperlink w:anchor="_Toc424478410" w:history="1">
             <w:r>
               <w:rPr>
                 <w:rStyle w:val="Hyperlink"/>
@@ -4391,7 +4525,7 @@
                 <w:rStyle w:val="Hyperlink"/>
                 <w:noProof/>
               </w:rPr>
-              <w:t>Supported Spark Releases</w:t>
+              <w:t>Related Work</w:t>
             </w:r>
             <w:r>
               <w:rPr>
@@ -4412,7 +4546,7 @@
                 <w:noProof/>
                 <w:webHidden/>
               </w:rPr>
-              <w:instrText xml:space="preserve"> PAGEREF _Toc423970789 \h </w:instrText>
+              <w:instrText xml:space="preserve"> PAGEREF _Toc424478410 \h </w:instrText>
             </w:r>
             <w:r>
               <w:rPr>
@@ -4432,7 +4566,7 @@
                 <w:noProof/>
                 <w:webHidden/>
               </w:rPr>
-              <w:t>20</w:t>
+              <w:t>21</w:t>
             </w:r>
             <w:r>
               <w:rPr>
@@ -4456,7 +4590,7 @@
               <w:lang w:eastAsia="zh-CN"/>
             </w:rPr>
           </w:pPr>
-          <w:hyperlink w:anchor="_Toc423970790" w:history="1">
+          <w:hyperlink w:anchor="_Toc424478411" w:history="1">
             <w:r>
               <w:rPr>
                 <w:rStyle w:val="Hyperlink"/>
@@ -4477,7 +4611,7 @@
                 <w:rStyle w:val="Hyperlink"/>
                 <w:noProof/>
               </w:rPr>
-              <w:t>Future Work</w:t>
+              <w:t>Development Phases</w:t>
             </w:r>
             <w:r>
               <w:rPr>
@@ -4498,7 +4632,7 @@
                 <w:noProof/>
                 <w:webHidden/>
               </w:rPr>
-              <w:instrText xml:space="preserve"> PAGEREF _Toc423970790 \h </w:instrText>
+              <w:instrText xml:space="preserve"> PAGEREF _Toc424478411 \h </w:instrText>
             </w:r>
             <w:r>
               <w:rPr>
@@ -4542,7 +4676,7 @@
               <w:lang w:eastAsia="zh-CN"/>
             </w:rPr>
           </w:pPr>
-          <w:hyperlink w:anchor="_Toc423970791" w:history="1">
+          <w:hyperlink w:anchor="_Toc424478412" w:history="1">
             <w:r>
               <w:rPr>
                 <w:rStyle w:val="Hyperlink"/>
@@ -4563,6 +4697,178 @@
                 <w:rStyle w:val="Hyperlink"/>
                 <w:noProof/>
               </w:rPr>
+              <w:t>Supported Spark Releases</w:t>
+            </w:r>
+            <w:r>
+              <w:rPr>
+                <w:noProof/>
+                <w:webHidden/>
+              </w:rPr>
+              <w:tab/>
+            </w:r>
+            <w:r>
+              <w:rPr>
+                <w:noProof/>
+                <w:webHidden/>
+              </w:rPr>
+              <w:fldChar w:fldCharType="begin"/>
+            </w:r>
+            <w:r>
+              <w:rPr>
+                <w:noProof/>
+                <w:webHidden/>
+              </w:rPr>
+              <w:instrText xml:space="preserve"> PAGEREF _Toc424478412 \h </w:instrText>
+            </w:r>
+            <w:r>
+              <w:rPr>
+                <w:noProof/>
+                <w:webHidden/>
+              </w:rPr>
+            </w:r>
+            <w:r>
+              <w:rPr>
+                <w:noProof/>
+                <w:webHidden/>
+              </w:rPr>
+              <w:fldChar w:fldCharType="separate"/>
+            </w:r>
+            <w:r>
+              <w:rPr>
+                <w:noProof/>
+                <w:webHidden/>
+              </w:rPr>
+              <w:t>21</w:t>
+            </w:r>
+            <w:r>
+              <w:rPr>
+                <w:noProof/>
+                <w:webHidden/>
+              </w:rPr>
+              <w:fldChar w:fldCharType="end"/>
+            </w:r>
+          </w:hyperlink>
+        </w:p>
+        <w:p>
+          <w:pPr>
+            <w:pStyle w:val="TOC2"/>
+            <w:tabs>
+              <w:tab w:val="left" w:pos="880"/>
+              <w:tab w:val="right" w:leader="dot" w:pos="9017"/>
+            </w:tabs>
+            <w:rPr>
+              <w:rFonts w:eastAsiaTheme="minorEastAsia"/>
+              <w:noProof/>
+              <w:lang w:eastAsia="zh-CN"/>
+            </w:rPr>
+          </w:pPr>
+          <w:hyperlink w:anchor="_Toc424478413" w:history="1">
+            <w:r>
+              <w:rPr>
+                <w:rStyle w:val="Hyperlink"/>
+                <w:noProof/>
+              </w:rPr>
+              <w:t>27.</w:t>
+            </w:r>
+            <w:r>
+              <w:rPr>
+                <w:rFonts w:eastAsiaTheme="minorEastAsia"/>
+                <w:noProof/>
+                <w:lang w:eastAsia="zh-CN"/>
+              </w:rPr>
+              <w:tab/>
+            </w:r>
+            <w:r>
+              <w:rPr>
+                <w:rStyle w:val="Hyperlink"/>
+                <w:noProof/>
+              </w:rPr>
+              <w:t>Future Work</w:t>
+            </w:r>
+            <w:r>
+              <w:rPr>
+                <w:noProof/>
+                <w:webHidden/>
+              </w:rPr>
+              <w:tab/>
+            </w:r>
+            <w:r>
+              <w:rPr>
+                <w:noProof/>
+                <w:webHidden/>
+              </w:rPr>
+              <w:fldChar w:fldCharType="begin"/>
+            </w:r>
+            <w:r>
+              <w:rPr>
+                <w:noProof/>
+                <w:webHidden/>
+              </w:rPr>
+              <w:instrText xml:space="preserve"> PAGEREF _Toc424478413 \h </w:instrText>
+            </w:r>
+            <w:r>
+              <w:rPr>
+                <w:noProof/>
+                <w:webHidden/>
+              </w:rPr>
+            </w:r>
+            <w:r>
+              <w:rPr>
+                <w:noProof/>
+                <w:webHidden/>
+              </w:rPr>
+              <w:fldChar w:fldCharType="separate"/>
+            </w:r>
+            <w:r>
+              <w:rPr>
+                <w:noProof/>
+                <w:webHidden/>
+              </w:rPr>
+              <w:t>21</w:t>
+            </w:r>
+            <w:r>
+              <w:rPr>
+                <w:noProof/>
+                <w:webHidden/>
+              </w:rPr>
+              <w:fldChar w:fldCharType="end"/>
+            </w:r>
+          </w:hyperlink>
+        </w:p>
+        <w:p>
+          <w:pPr>
+            <w:pStyle w:val="TOC2"/>
+            <w:tabs>
+              <w:tab w:val="left" w:pos="880"/>
+              <w:tab w:val="right" w:leader="dot" w:pos="9017"/>
+            </w:tabs>
+            <w:rPr>
+              <w:rFonts w:eastAsiaTheme="minorEastAsia"/>
+              <w:noProof/>
+              <w:lang w:eastAsia="zh-CN"/>
+            </w:rPr>
+          </w:pPr>
+          <w:hyperlink w:anchor="_Toc424478414" w:history="1">
+            <w:r>
+              <w:rPr>
+                <w:rStyle w:val="Hyperlink"/>
+                <w:noProof/>
+              </w:rPr>
+              <w:t>28.</w:t>
+            </w:r>
+            <w:r>
+              <w:rPr>
+                <w:rFonts w:eastAsiaTheme="minorEastAsia"/>
+                <w:noProof/>
+                <w:lang w:eastAsia="zh-CN"/>
+              </w:rPr>
+              <w:tab/>
+            </w:r>
+            <w:r>
+              <w:rPr>
+                <w:rStyle w:val="Hyperlink"/>
+                <w:noProof/>
+              </w:rPr>
               <w:t>FAQs</w:t>
             </w:r>
             <w:r>
@@ -4584,7 +4890,7 @@
                 <w:noProof/>
                 <w:webHidden/>
               </w:rPr>
-              <w:instrText xml:space="preserve"> PAGEREF _Toc423970791 \h </w:instrText>
+              <w:instrText xml:space="preserve"> PAGEREF _Toc424478414 \h </w:instrText>
             </w:r>
             <w:r>
               <w:rPr>
@@ -4604,7 +4910,7 @@
                 <w:noProof/>
                 <w:webHidden/>
               </w:rPr>
-              <w:t>21</w:t>
+              <w:t>22</w:t>
             </w:r>
             <w:r>
               <w:rPr>
@@ -4668,7 +4974,7 @@
           <w:rFonts w:ascii="Arial" w:hAnsi="Arial" w:cs="Arial"/>
         </w:rPr>
       </w:pPr>
-      <w:bookmarkStart w:id="6" w:name="_Toc423970742"/>
+      <w:bookmarkStart w:id="6" w:name="_Toc424478361"/>
       <w:r>
         <w:rPr>
           <w:rFonts w:ascii="Arial" w:hAnsi="Arial" w:cs="Arial"/>
@@ -4691,7 +4997,7 @@
           <w:rFonts w:ascii="Arial" w:hAnsi="Arial" w:cs="Arial"/>
         </w:rPr>
       </w:pPr>
-      <w:bookmarkStart w:id="7" w:name="_Toc423970743"/>
+      <w:bookmarkStart w:id="7" w:name="_Toc424478362"/>
       <w:r>
         <w:rPr>
           <w:rFonts w:ascii="Arial" w:hAnsi="Arial" w:cs="Arial"/>
@@ -4993,7 +5299,7 @@
           <w:rFonts w:ascii="Arial" w:hAnsi="Arial" w:cs="Arial"/>
         </w:rPr>
       </w:pPr>
-      <w:bookmarkStart w:id="8" w:name="_Toc423970744"/>
+      <w:bookmarkStart w:id="8" w:name="_Toc424478363"/>
       <w:r>
         <w:rPr>
           <w:rFonts w:ascii="Arial" w:hAnsi="Arial" w:cs="Arial"/>
@@ -5119,7 +5425,7 @@
           <w:rFonts w:ascii="Arial" w:hAnsi="Arial" w:cs="Arial"/>
         </w:rPr>
       </w:pPr>
-      <w:bookmarkStart w:id="9" w:name="_Toc423970745"/>
+      <w:bookmarkStart w:id="9" w:name="_Toc424478364"/>
       <w:r>
         <w:rPr>
           <w:rFonts w:ascii="Arial" w:hAnsi="Arial" w:cs="Arial"/>
@@ -5166,7 +5472,7 @@
           <w:rFonts w:ascii="Arial" w:hAnsi="Arial" w:cs="Arial"/>
         </w:rPr>
       </w:pPr>
-      <w:bookmarkStart w:id="10" w:name="_Toc423970746"/>
+      <w:bookmarkStart w:id="10" w:name="_Toc424478365"/>
       <w:r>
         <w:rPr>
           <w:rFonts w:ascii="Arial" w:hAnsi="Arial" w:cs="Arial"/>
@@ -5179,7 +5485,7 @@
     <w:p/>
     <w:p>
       <w:r>
-        <w:t>Java and P</w:t>
+        <w:t>P</w:t>
       </w:r>
       <w:r>
         <w:t>ython APIs will be provided</w:t>
@@ -5200,7 +5506,7 @@
           <w:rFonts w:ascii="Arial" w:hAnsi="Arial" w:cs="Arial"/>
         </w:rPr>
       </w:pPr>
-      <w:bookmarkStart w:id="11" w:name="_Toc423970747"/>
+      <w:bookmarkStart w:id="11" w:name="_Toc424478366"/>
       <w:r>
         <w:rPr>
           <w:rFonts w:ascii="Arial" w:hAnsi="Arial" w:cs="Arial"/>
@@ -5227,7 +5533,7 @@
           <w:rFonts w:ascii="Arial" w:hAnsi="Arial" w:cs="Arial"/>
         </w:rPr>
       </w:pPr>
-      <w:bookmarkStart w:id="12" w:name="_Toc423970748"/>
+      <w:bookmarkStart w:id="12" w:name="_Toc424478367"/>
       <w:r>
         <w:rPr>
           <w:rFonts w:ascii="Arial" w:hAnsi="Arial" w:cs="Arial"/>
@@ -5318,7 +5624,7 @@
           <w:rFonts w:ascii="Arial" w:hAnsi="Arial" w:cs="Arial"/>
         </w:rPr>
       </w:pPr>
-      <w:bookmarkStart w:id="13" w:name="_Toc423970749"/>
+      <w:bookmarkStart w:id="13" w:name="_Toc424478368"/>
       <w:r>
         <w:rPr>
           <w:rFonts w:ascii="Arial" w:hAnsi="Arial" w:cs="Arial"/>
@@ -5487,7 +5793,7 @@
           <w:rFonts w:ascii="Arial" w:hAnsi="Arial" w:cs="Arial"/>
         </w:rPr>
       </w:pPr>
-      <w:bookmarkStart w:id="14" w:name="_Toc423970750"/>
+      <w:bookmarkStart w:id="14" w:name="_Toc424478369"/>
       <w:r>
         <w:rPr>
           <w:rFonts w:ascii="Arial" w:hAnsi="Arial" w:cs="Arial"/>
@@ -5649,7 +5955,7 @@
           <w:rFonts w:ascii="Arial" w:hAnsi="Arial" w:cs="Arial"/>
         </w:rPr>
       </w:pPr>
-      <w:bookmarkStart w:id="15" w:name="_Toc423970751"/>
+      <w:bookmarkStart w:id="15" w:name="_Toc424478370"/>
       <w:r>
         <w:rPr>
           <w:rFonts w:ascii="Arial" w:hAnsi="Arial" w:cs="Arial"/>
@@ -5795,7 +6101,7 @@
           <w:rFonts w:ascii="Arial" w:hAnsi="Arial" w:cs="Arial"/>
         </w:rPr>
       </w:pPr>
-      <w:bookmarkStart w:id="16" w:name="_Toc423970752"/>
+      <w:bookmarkStart w:id="16" w:name="_Toc424478371"/>
       <w:r>
         <w:rPr>
           <w:rFonts w:ascii="Arial" w:hAnsi="Arial" w:cs="Arial"/>
@@ -5937,7 +6243,7 @@
           <w:rFonts w:ascii="Arial" w:hAnsi="Arial" w:cs="Arial"/>
         </w:rPr>
       </w:pPr>
-      <w:bookmarkStart w:id="17" w:name="_Toc423970753"/>
+      <w:bookmarkStart w:id="17" w:name="_Toc424478372"/>
       <w:r>
         <w:rPr>
           <w:rFonts w:ascii="Arial" w:hAnsi="Arial" w:cs="Arial"/>
@@ -6050,7 +6356,7 @@
           <w:rFonts w:ascii="Arial" w:hAnsi="Arial" w:cs="Arial"/>
         </w:rPr>
       </w:pPr>
-      <w:bookmarkStart w:id="18" w:name="_Toc423970754"/>
+      <w:bookmarkStart w:id="18" w:name="_Toc424478373"/>
       <w:r>
         <w:rPr>
           <w:rFonts w:ascii="Arial" w:hAnsi="Arial" w:cs="Arial"/>
@@ -6184,7 +6490,7 @@
           <w:rFonts w:ascii="Arial" w:hAnsi="Arial" w:cs="Arial"/>
         </w:rPr>
       </w:pPr>
-      <w:bookmarkStart w:id="19" w:name="_Toc423970755"/>
+      <w:bookmarkStart w:id="19" w:name="_Toc424478374"/>
       <w:r>
         <w:rPr>
           <w:rFonts w:ascii="Arial" w:hAnsi="Arial" w:cs="Arial"/>
@@ -6291,7 +6597,7 @@
           <w:rFonts w:ascii="Arial" w:hAnsi="Arial" w:cs="Arial"/>
         </w:rPr>
       </w:pPr>
-      <w:bookmarkStart w:id="20" w:name="_Toc423970756"/>
+      <w:bookmarkStart w:id="20" w:name="_Toc424478375"/>
       <w:r>
         <w:rPr>
           <w:rFonts w:ascii="Arial" w:hAnsi="Arial" w:cs="Arial"/>
@@ -6330,7 +6636,7 @@
         </w:rPr>
         <w:t xml:space="preserve"> </w:t>
       </w:r>
-      <w:bookmarkStart w:id="21" w:name="_Toc423970757"/>
+      <w:bookmarkStart w:id="21" w:name="_Toc424478376"/>
       <w:r>
         <w:rPr>
           <w:rFonts w:ascii="Arial" w:hAnsi="Arial" w:cs="Arial"/>
@@ -6360,7 +6666,7 @@
           <w:rFonts w:ascii="Arial" w:hAnsi="Arial" w:cs="Arial"/>
         </w:rPr>
       </w:pPr>
-      <w:bookmarkStart w:id="22" w:name="_Toc423970758"/>
+      <w:bookmarkStart w:id="22" w:name="_Toc424478377"/>
       <w:r>
         <w:rPr>
           <w:rFonts w:ascii="Arial" w:hAnsi="Arial" w:cs="Arial"/>
@@ -6423,7 +6729,7 @@
           <w:rFonts w:ascii="Arial" w:hAnsi="Arial" w:cs="Arial"/>
         </w:rPr>
       </w:pPr>
-      <w:bookmarkStart w:id="23" w:name="_Toc423970759"/>
+      <w:bookmarkStart w:id="23" w:name="_Toc424478378"/>
       <w:r>
         <w:rPr>
           <w:rFonts w:ascii="Arial" w:hAnsi="Arial" w:cs="Arial"/>
@@ -6461,7 +6767,7 @@
           <w:szCs w:val="22"/>
         </w:rPr>
       </w:pPr>
-      <w:bookmarkStart w:id="24" w:name="_Toc423970760"/>
+      <w:bookmarkStart w:id="24" w:name="_Toc424478379"/>
       <w:r>
         <w:rPr>
           <w:rFonts w:ascii="Arial" w:hAnsi="Arial" w:cs="Arial"/>
@@ -6492,7 +6798,7 @@
       <w:pPr>
         <w:pStyle w:val="Heading3"/>
       </w:pPr>
-      <w:bookmarkStart w:id="25" w:name="_Toc423970761"/>
+      <w:bookmarkStart w:id="25" w:name="_Toc424478380"/>
       <w:r>
         <w:t>16</w:t>
       </w:r>
@@ -6648,7 +6954,7 @@
       <w:pPr>
         <w:pStyle w:val="Heading3"/>
       </w:pPr>
-      <w:bookmarkStart w:id="26" w:name="_Toc423970762"/>
+      <w:bookmarkStart w:id="26" w:name="_Toc424478381"/>
       <w:r>
         <w:t>16</w:t>
       </w:r>
@@ -6692,7 +6998,7 @@
         <w:pStyle w:val="Heading3"/>
       </w:pPr>
       <w:bookmarkStart w:id="27" w:name="_Toc388030082"/>
-      <w:bookmarkStart w:id="28" w:name="_Toc423970763"/>
+      <w:bookmarkStart w:id="28" w:name="_Toc424478382"/>
       <w:r>
         <w:t>16</w:t>
       </w:r>
@@ -6751,7 +7057,7 @@
       <w:pPr>
         <w:pStyle w:val="Heading3"/>
       </w:pPr>
-      <w:bookmarkStart w:id="29" w:name="_Toc423970764"/>
+      <w:bookmarkStart w:id="29" w:name="_Toc424478383"/>
       <w:r>
         <w:t>16</w:t>
       </w:r>
@@ -6768,7 +7074,7 @@
       <w:pPr>
         <w:pStyle w:val="Heading3"/>
       </w:pPr>
-      <w:bookmarkStart w:id="30" w:name="_Toc423970765"/>
+      <w:bookmarkStart w:id="30" w:name="_Toc424478384"/>
       <w:r>
         <w:t>16</w:t>
       </w:r>
@@ -6840,7 +7146,7 @@
       <w:pPr>
         <w:pStyle w:val="Heading3"/>
       </w:pPr>
-      <w:bookmarkStart w:id="31" w:name="_Toc423970766"/>
+      <w:bookmarkStart w:id="31" w:name="_Toc424478385"/>
       <w:r>
         <w:t>16</w:t>
       </w:r>
@@ -6989,7 +7295,7 @@
       <w:pPr>
         <w:pStyle w:val="Heading3"/>
       </w:pPr>
-      <w:bookmarkStart w:id="32" w:name="_Toc423970767"/>
+      <w:bookmarkStart w:id="32" w:name="_Toc424478386"/>
       <w:r>
         <w:t>16</w:t>
       </w:r>
@@ -7034,7 +7340,7 @@
         </w:rPr>
         <w:t xml:space="preserve">  </w:t>
       </w:r>
-      <w:bookmarkStart w:id="33" w:name="_Toc423970768"/>
+      <w:bookmarkStart w:id="33" w:name="_Toc424478387"/>
       <w:r>
         <w:rPr>
           <w:rFonts w:ascii="Arial" w:hAnsi="Arial" w:cs="Arial"/>
@@ -7060,7 +7366,7 @@
       <w:pPr>
         <w:pStyle w:val="Heading3"/>
       </w:pPr>
-      <w:bookmarkStart w:id="34" w:name="_Toc423970769"/>
+      <w:bookmarkStart w:id="34" w:name="_Toc424478388"/>
       <w:r>
         <w:t>17</w:t>
       </w:r>
@@ -7104,7 +7410,7 @@
       <w:pPr>
         <w:pStyle w:val="Heading3"/>
       </w:pPr>
-      <w:bookmarkStart w:id="35" w:name="_Toc423970770"/>
+      <w:bookmarkStart w:id="35" w:name="_Toc424478389"/>
       <w:r>
         <w:t>17</w:t>
       </w:r>
@@ -7168,7 +7474,7 @@
       <w:pPr>
         <w:pStyle w:val="Heading3"/>
       </w:pPr>
-      <w:bookmarkStart w:id="36" w:name="_Toc423970771"/>
+      <w:bookmarkStart w:id="36" w:name="_Toc424478390"/>
       <w:r>
         <w:t>17</w:t>
       </w:r>
@@ -7245,7 +7551,7 @@
       <w:pPr>
         <w:pStyle w:val="Heading3"/>
       </w:pPr>
-      <w:bookmarkStart w:id="37" w:name="_Toc423970772"/>
+      <w:bookmarkStart w:id="37" w:name="_Toc424478391"/>
       <w:r>
         <w:t>17</w:t>
       </w:r>
@@ -7265,7 +7571,7 @@
       <w:pPr>
         <w:pStyle w:val="Heading3"/>
       </w:pPr>
-      <w:bookmarkStart w:id="38" w:name="_Toc423970773"/>
+      <w:bookmarkStart w:id="38" w:name="_Toc424478392"/>
       <w:r>
         <w:t>17.5</w:t>
       </w:r>
@@ -7340,7 +7646,7 @@
       <w:pPr>
         <w:pStyle w:val="Heading3"/>
       </w:pPr>
-      <w:bookmarkStart w:id="39" w:name="_Toc423970774"/>
+      <w:bookmarkStart w:id="39" w:name="_Toc424478393"/>
       <w:r>
         <w:lastRenderedPageBreak/>
         <w:t>17.6</w:t>
@@ -9021,7 +9327,7 @@
       <w:r>
         <w:t xml:space="preserve">  </w:t>
       </w:r>
-      <w:bookmarkStart w:id="40" w:name="_Toc423970775"/>
+      <w:bookmarkStart w:id="40" w:name="_Toc424478394"/>
       <w:r>
         <w:t>Data Frame</w:t>
       </w:r>
@@ -9386,13 +9692,167 @@
         </w:numPr>
       </w:pPr>
       <w:r>
+        <w:t xml:space="preserve"> </w:t>
+      </w:r>
+      <w:bookmarkStart w:id="41" w:name="_Toc424478395"/>
+      <w:r>
+        <w:t>Java Support</w:t>
+      </w:r>
+      <w:bookmarkEnd w:id="41"/>
+    </w:p>
+    <w:p/>
+    <w:p>
+      <w:r>
+        <w:t>The HBaseSQLContext can be created as follows with sc being an existing JavaSparkContext:</w:t>
+      </w:r>
+    </w:p>
+    <w:p>
+      <w:r>
+        <w:t xml:space="preserve">     HBaseSQLContext  hsqlcxt = </w:t>
+      </w:r>
+      <w:r>
+        <w:t>new org.apache.spark.sql.</w:t>
+      </w:r>
+      <w:r>
+        <w:t>hbase.HBase</w:t>
+      </w:r>
+      <w:r>
+        <w:t>SQLContext(sc);</w:t>
+      </w:r>
+    </w:p>
+    <w:p>
+      <w:pPr>
+        <w:pStyle w:val="Heading2"/>
+        <w:numPr>
+          <w:ilvl w:val="0"/>
+          <w:numId w:val="10"/>
+        </w:numPr>
+      </w:pPr>
+      <w:r>
+        <w:lastRenderedPageBreak/>
+        <w:t xml:space="preserve"> </w:t>
+      </w:r>
+      <w:bookmarkStart w:id="42" w:name="_Toc424478396"/>
+      <w:r>
+        <w:t>Python Support</w:t>
+      </w:r>
+      <w:bookmarkEnd w:id="42"/>
+    </w:p>
+    <w:p/>
+    <w:p>
+      <w:pPr>
+        <w:pStyle w:val="Heading3"/>
+      </w:pPr>
+      <w:bookmarkStart w:id="43" w:name="_Toc424478397"/>
+      <w:r>
+        <w:t>20</w:t>
+      </w:r>
+      <w:r>
+        <w:t>.1 Python Shell</w:t>
+      </w:r>
+      <w:bookmarkEnd w:id="43"/>
+    </w:p>
+    <w:p/>
+    <w:p>
+      <w:r>
+        <w:t xml:space="preserve">The SPARK_HOME environment needs to be set.  Then go to the </w:t>
+      </w:r>
+      <w:r>
+        <w:t>root of the Spark-SQL-on-HBase installation</w:t>
+      </w:r>
+      <w:r>
+        <w:t>, and issue, for instance,</w:t>
+      </w:r>
+    </w:p>
+    <w:p>
+      <w:pPr>
+        <w:rPr>
+          <w:i/>
+        </w:rPr>
+      </w:pPr>
+      <w:r>
+        <w:t>%bin/pyspark --master=spark://</w:t>
+      </w:r>
+      <w:r>
+        <w:rPr>
+          <w:i/>
+        </w:rPr>
+        <w:t>your-spark-master-ip</w:t>
+      </w:r>
+    </w:p>
+    <w:p>
+      <w:pPr>
+        <w:rPr>
+          <w:i/>
+        </w:rPr>
+      </w:pPr>
+    </w:p>
+    <w:p>
+      <w:pPr>
+        <w:pStyle w:val="Heading3"/>
+      </w:pPr>
+      <w:bookmarkStart w:id="44" w:name="_Toc424478398"/>
+      <w:r>
+        <w:t>20</w:t>
+      </w:r>
+      <w:r>
+        <w:t>.2 Python Script</w:t>
+      </w:r>
+      <w:bookmarkEnd w:id="44"/>
+    </w:p>
+    <w:p/>
+    <w:p>
+      <w:r>
+        <w:t>To build a HBaseSQLContext,  use the following Python statements:</w:t>
+      </w:r>
+    </w:p>
+    <w:p/>
+    <w:p>
+      <w:r>
+        <w:t xml:space="preserve">from pyspark_hbase </w:t>
+      </w:r>
+      <w:r>
+        <w:t>import HBaseSQLContext, context</w:t>
+      </w:r>
+    </w:p>
+    <w:p>
+      <w:r>
+        <w:t>sc = SparkContext(……)</w:t>
+      </w:r>
+    </w:p>
+    <w:p>
+      <w:r>
+        <w:t>context.register(sc)</w:t>
+      </w:r>
+    </w:p>
+    <w:p>
+      <w:r>
+        <w:t>hsqlContext=HBaseSQLContext(sc)</w:t>
+      </w:r>
+    </w:p>
+    <w:p/>
+    <w:p>
+      <w:r>
+        <w:t>In addition, set your PYTHONPATH environmental variable to the “python” directory under the of the Spark-SQL-on-HBase installation.</w:t>
+      </w:r>
+    </w:p>
+    <w:p/>
+    <w:p>
+      <w:pPr>
+        <w:pStyle w:val="Heading2"/>
+        <w:numPr>
+          <w:ilvl w:val="0"/>
+          <w:numId w:val="10"/>
+        </w:numPr>
+      </w:pPr>
+      <w:r>
         <w:t xml:space="preserve">  </w:t>
       </w:r>
-      <w:bookmarkStart w:id="41" w:name="_Toc423970776"/>
+      <w:bookmarkStart w:id="45" w:name="_Toc424478399"/>
       <w:r>
         <w:t>Coprocessor</w:t>
       </w:r>
-      <w:bookmarkEnd w:id="41"/>
+      <w:bookmarkEnd w:id="45"/>
     </w:p>
     <w:p/>
     <w:p>
@@ -9424,97 +9884,100 @@
         <w:t xml:space="preserve"> as possible</w:t>
       </w:r>
       <w:r>
-        <w:t xml:space="preserve">; while leaving </w:t>
-      </w:r>
+        <w:t xml:space="preserve">; while leaving shuffling and the operations after it to the Spark SQL execution engine. This consideration also carries an advantage of separating Spark’s memory management from that of HBase Region server. </w:t>
+      </w:r>
+    </w:p>
+    <w:p>
+      <w:r>
+        <w:t xml:space="preserve"> </w:t>
+      </w:r>
+      <w:r>
+        <w:t xml:space="preserve">The coprocessor processing </w:t>
+      </w:r>
+      <w:r>
+        <w:t>will be embodied in the coprocessor subplan which, in turn, will be constructed, serialized and pass</w:t>
+      </w:r>
+      <w:r>
+        <w:t xml:space="preserve">ed </w:t>
+      </w:r>
+      <w:r>
+        <w:t xml:space="preserve">over </w:t>
+      </w:r>
+      <w:r>
+        <w:t>from Spark slaves. And it requires deployment of a jar file of the coprocessor logic to the HBase region server nodes, and necessary changes to the hbase-site.xml configuration file.</w:t>
+      </w:r>
+    </w:p>
+    <w:p/>
+    <w:p>
+      <w:pPr>
+        <w:pStyle w:val="Heading3"/>
+      </w:pPr>
+      <w:bookmarkStart w:id="46" w:name="_Toc424478400"/>
       <w:r>
         <w:lastRenderedPageBreak/>
-        <w:t xml:space="preserve">shuffling and the operations after it to the Spark SQL execution engine. This consideration also carries an advantage of separating Spark’s memory management from that of HBase Region server. </w:t>
-      </w:r>
-    </w:p>
-    <w:p>
-      <w:r>
-        <w:t xml:space="preserve"> </w:t>
-      </w:r>
-      <w:r>
-        <w:t xml:space="preserve">The coprocessor processing </w:t>
-      </w:r>
-      <w:r>
-        <w:t>will be embodied in the coprocessor subplan which, in turn, will be constructed, serialized and pass</w:t>
-      </w:r>
-      <w:r>
-        <w:t xml:space="preserve">ed </w:t>
-      </w:r>
-      <w:r>
-        <w:t xml:space="preserve">over </w:t>
-      </w:r>
-      <w:r>
-        <w:t>from Spark slaves. And it requires deployment of a jar file of the coprocessor logic to the HBase region server nodes, and necessary changes to the hbase-site.xml configuration file.</w:t>
-      </w:r>
+        <w:t>21</w:t>
+      </w:r>
+      <w:r>
+        <w:t>.1 Availability and Loading of Coprocessor</w:t>
+      </w:r>
+      <w:bookmarkEnd w:id="46"/>
     </w:p>
     <w:p/>
     <w:p>
+      <w:r>
+        <w:t>L</w:t>
+      </w:r>
+      <w:r>
+        <w:t xml:space="preserve">oading of coprocessor </w:t>
+      </w:r>
+      <w:r>
+        <w:t xml:space="preserve">through the HBase table descriptor </w:t>
+      </w:r>
+      <w:r>
+        <w:t xml:space="preserve">in the HBase region servers will be supported. </w:t>
+      </w:r>
+      <w:r>
+        <w:t>It will be loaded when the Spark SQL driver connects or reconnects to the HBase.</w:t>
+      </w:r>
+    </w:p>
+    <w:p>
+      <w:r>
+        <w:t>The HBase table descriptor will be consulted as whether the coprocessor class, named “</w:t>
+      </w:r>
+      <w:r>
+        <w:t>org.apache.spark.sql.hbase.</w:t>
+      </w:r>
+      <w:r>
+        <w:t>coprocessor.SparkSQLRegionObserver”,  is loaded. If not, the execution will fall back to the one without support of the coprocessor.</w:t>
+      </w:r>
+      <w:r>
+        <w:t xml:space="preserve"> A new Boolean variable , “coprocessor”, will be added to the HBaseRelation class to keep track of the fact of the support of coprocessor.</w:t>
+      </w:r>
+    </w:p>
+    <w:p>
+      <w:r>
+        <w:t>A configuration flag of “</w:t>
+      </w:r>
+      <w:r>
+        <w:t>spark.sql.hbase.coprocessor</w:t>
+      </w:r>
+      <w:r>
+        <w:t>”, defaulting to “true”,  switches on/off the coprocessor processing.</w:t>
+      </w:r>
+    </w:p>
+    <w:p/>
+    <w:p>
       <w:pPr>
         <w:pStyle w:val="Heading3"/>
       </w:pPr>
-      <w:bookmarkStart w:id="42" w:name="_Toc423970777"/>
-      <w:r>
-        <w:t>19.1 Availability and Loading of Coprocessor</w:t>
-      </w:r>
-      <w:bookmarkEnd w:id="42"/>
-    </w:p>
-    <w:p/>
-    <w:p>
-      <w:r>
-        <w:t>L</w:t>
-      </w:r>
-      <w:r>
-        <w:t xml:space="preserve">oading of coprocessor </w:t>
-      </w:r>
-      <w:r>
-        <w:t xml:space="preserve">through the HBase table descriptor </w:t>
-      </w:r>
-      <w:r>
-        <w:t xml:space="preserve">in the HBase region servers will be supported. </w:t>
-      </w:r>
-      <w:r>
-        <w:t>It will be loaded when the Spark SQL driver connects or reconnects to the HBase.</w:t>
-      </w:r>
-    </w:p>
-    <w:p>
-      <w:r>
-        <w:t>The HBase table descriptor will be consulted as whether the coprocessor class, named “</w:t>
-      </w:r>
-      <w:r>
-        <w:t>org.apache.spark.sql.hbase.</w:t>
-      </w:r>
-      <w:r>
-        <w:t>coprocessor.SparkSQLRegionObserver”,  is loaded. If not, the execution will fall back to the one without support of the coprocessor.</w:t>
-      </w:r>
-      <w:r>
-        <w:t xml:space="preserve"> A new Boolean variable , “coprocessor”, will be added to the HBaseRelation class to keep track of the fact of the support of coprocessor.</w:t>
-      </w:r>
-    </w:p>
-    <w:p>
-      <w:r>
-        <w:t>A configuration flag of “</w:t>
-      </w:r>
-      <w:r>
-        <w:t>spark.sql.hbase.coprocessor</w:t>
-      </w:r>
-      <w:r>
-        <w:t>”, defaulting to “true”,  switches on/off the coprocessor processing.</w:t>
-      </w:r>
-    </w:p>
-    <w:p/>
-    <w:p>
-      <w:pPr>
-        <w:pStyle w:val="Heading3"/>
-      </w:pPr>
-      <w:bookmarkStart w:id="43" w:name="_Toc423970778"/>
-      <w:r>
-        <w:t>19.2 Coprocessor Sub-Plan</w:t>
-      </w:r>
-      <w:bookmarkEnd w:id="43"/>
+      <w:bookmarkStart w:id="47" w:name="_Toc424478401"/>
+      <w:r>
+        <w:t>21</w:t>
+      </w:r>
+      <w:r>
+        <w:t>.2 Coprocessor Sub-Plan</w:t>
+      </w:r>
+      <w:bookmarkEnd w:id="47"/>
     </w:p>
     <w:p/>
     <w:p>
@@ -9715,6 +10178,7 @@
           <w:noProof/>
           <w:lang w:eastAsia="zh-CN"/>
         </w:rPr>
+        <w:lastRenderedPageBreak/>
         <w:pict>
           <v:shape id="_x0000_s1211" type="#_x0000_t202" style="position:absolute;margin-left:166.85pt;margin-top:15.8pt;width:190.9pt;height:24pt;z-index:251831296">
             <v:textbox style="mso-next-textbox:#_x0000_s1211">
@@ -9912,11 +10376,14 @@
       <w:pPr>
         <w:pStyle w:val="Heading3"/>
       </w:pPr>
-      <w:bookmarkStart w:id="44" w:name="_Toc423970779"/>
-      <w:r>
-        <w:t>19.3 The coprocessor execution by the Region Server</w:t>
-      </w:r>
-      <w:bookmarkEnd w:id="44"/>
+      <w:bookmarkStart w:id="48" w:name="_Toc424478402"/>
+      <w:r>
+        <w:t>21</w:t>
+      </w:r>
+      <w:r>
+        <w:t>.3 The coprocessor execution by the Region Server</w:t>
+      </w:r>
+      <w:bookmarkEnd w:id="48"/>
     </w:p>
     <w:p/>
     <w:p>
@@ -10024,9 +10491,12 @@
       <w:pPr>
         <w:pStyle w:val="Heading3"/>
       </w:pPr>
-      <w:bookmarkStart w:id="45" w:name="_Toc423970780"/>
-      <w:r>
-        <w:t>19.</w:t>
+      <w:bookmarkStart w:id="49" w:name="_Toc424478403"/>
+      <w:r>
+        <w:t>21</w:t>
+      </w:r>
+      <w:r>
+        <w:t>.</w:t>
       </w:r>
       <w:r>
         <w:t>4</w:t>
@@ -10034,7 +10504,7 @@
       <w:r>
         <w:t xml:space="preserve"> HBaseRelation caching and HTablePool</w:t>
       </w:r>
-      <w:bookmarkEnd w:id="45"/>
+      <w:bookmarkEnd w:id="49"/>
     </w:p>
     <w:p/>
     <w:p>
@@ -10052,6 +10522,7 @@
     </w:p>
     <w:p>
       <w:r>
+        <w:lastRenderedPageBreak/>
         <w:t>In the first development phase, however, the HBaseRelation could be serialized and sent over from the Spark slaves.</w:t>
       </w:r>
     </w:p>
@@ -10060,11 +10531,14 @@
       <w:pPr>
         <w:pStyle w:val="Heading3"/>
       </w:pPr>
-      <w:bookmarkStart w:id="46" w:name="_Toc423970781"/>
-      <w:r>
-        <w:t>19.5 Phases of Development</w:t>
-      </w:r>
-      <w:bookmarkEnd w:id="46"/>
+      <w:bookmarkStart w:id="50" w:name="_Toc424478404"/>
+      <w:r>
+        <w:t>21</w:t>
+      </w:r>
+      <w:r>
+        <w:t>.5 Phases of Development</w:t>
+      </w:r>
+      <w:bookmarkEnd w:id="50"/>
     </w:p>
     <w:p/>
     <w:p>
@@ -10081,25 +10555,28 @@
           <w:numId w:val="10"/>
         </w:numPr>
       </w:pPr>
-      <w:bookmarkStart w:id="47" w:name="_Toc423970782"/>
+      <w:bookmarkStart w:id="51" w:name="_Toc424478405"/>
       <w:r>
         <w:t>Custom Filters</w:t>
       </w:r>
-      <w:bookmarkEnd w:id="47"/>
+      <w:bookmarkEnd w:id="51"/>
     </w:p>
     <w:p/>
     <w:p>
       <w:pPr>
         <w:pStyle w:val="Heading3"/>
       </w:pPr>
-      <w:bookmarkStart w:id="48" w:name="_Toc423970783"/>
-      <w:r>
-        <w:t xml:space="preserve">20.1 </w:t>
+      <w:bookmarkStart w:id="52" w:name="_Toc424478406"/>
+      <w:r>
+        <w:t>22</w:t>
+      </w:r>
+      <w:r>
+        <w:t xml:space="preserve">.1 </w:t>
       </w:r>
       <w:r>
         <w:t>Row skips from Filters on Non-leading Dimension Key</w:t>
       </w:r>
-      <w:bookmarkEnd w:id="48"/>
+      <w:bookmarkEnd w:id="52"/>
     </w:p>
     <w:p/>
     <w:p>
@@ -10166,148 +10643,154 @@
     </w:p>
     <w:p>
       <w:r>
+        <w:t xml:space="preserve">If the partial evaluation result for a particular dimension is FALSE, </w:t>
+      </w:r>
+      <w:r>
+        <w:t>the qualified “critical point ranges” are considered to be empty.</w:t>
+      </w:r>
+    </w:p>
+    <w:p>
+      <w:r>
+        <w:t xml:space="preserve">If </w:t>
+      </w:r>
+      <w:r>
+        <w:t>the</w:t>
+      </w:r>
+      <w:r>
+        <w:t xml:space="preserve"> </w:t>
+      </w:r>
+      <w:r>
+        <w:t xml:space="preserve">partial evaluation result for a particular dimension is MAYBE, but the </w:t>
+      </w:r>
+      <w:r>
+        <w:t>qualified “critical point range</w:t>
+      </w:r>
+      <w:r>
+        <w:t>s</w:t>
+      </w:r>
+      <w:r>
+        <w:t>” of the dimension</w:t>
+      </w:r>
+      <w:r>
+        <w:t xml:space="preserve"> is empty, </w:t>
+      </w:r>
+      <w:r>
+        <w:t xml:space="preserve">which could occur </w:t>
+      </w:r>
+      <w:r>
+        <w:t>when</w:t>
+      </w:r>
+      <w:r>
+        <w:t xml:space="preserve"> there is no range/equality predicate on the dimension, </w:t>
+      </w:r>
+      <w:r>
+        <w:t xml:space="preserve">the qualified “critical point range” is considered to be the full range subject to possible partition range limits for the non-leading dimension, </w:t>
+      </w:r>
+      <w:r>
+        <w:t xml:space="preserve"> </w:t>
+      </w:r>
+      <w:r>
+        <w:t xml:space="preserve">and  </w:t>
+      </w:r>
+      <w:r>
+        <w:t xml:space="preserve">the step of increment has to be the minimal of “one”. </w:t>
+      </w:r>
+    </w:p>
+    <w:p>
+      <w:r>
         <w:lastRenderedPageBreak/>
-        <w:t xml:space="preserve">If the partial evaluation result for a particular dimension is FALSE, </w:t>
-      </w:r>
-      <w:r>
-        <w:t>the qualified “critical point ranges” are considered to be empty.</w:t>
-      </w:r>
-    </w:p>
-    <w:p>
-      <w:r>
-        <w:t xml:space="preserve">If </w:t>
-      </w:r>
-      <w:r>
-        <w:t>the</w:t>
+        <w:t xml:space="preserve">Note that for any dimension in a partition, any qualified “critical point range” from a partial evaluation must be a subset and sub-range of the qualified “critical point ranges” as partially evaluated on the partition. Considering the potential costs of partial evaluation on every unqualified rows, it is beneficial to first generate qualified, partition-wide “critical point ranges” for each dimension and for the composite dimension. Then the scan will only </w:t>
+      </w:r>
+      <w:r>
+        <w:t xml:space="preserve">be from each qualified “critical point ranges” for the composite dimension; and </w:t>
+      </w:r>
+      <w:r>
+        <w:t xml:space="preserve">partial evaluation for each unqualified </w:t>
+      </w:r>
+      <w:r>
+        <w:t>rows will generate, for each dimension from the next-to-last to the first</w:t>
+      </w:r>
+      <w:r>
+        <w:t xml:space="preserve"> (most significant) </w:t>
+      </w:r>
+      <w:r>
+        <w:t xml:space="preserve"> in the order of significance if the dimension has non-empty qualified “critical point ranges” in the partition,  dimension-specific qualified “critical point ranges”. The partial evaluation will be on the partial row of the unqualified row with the values of key columns from the first dimension down to the dimension being considered.</w:t>
+      </w:r>
+    </w:p>
+    <w:p>
+      <w:r>
+        <w:t>A configuration flag</w:t>
+      </w:r>
+      <w:r>
+        <w:t xml:space="preserve"> of “spark.sql.hbase.customfilter</w:t>
+      </w:r>
+      <w:r>
+        <w:t xml:space="preserve">”, defaulting to “true”, </w:t>
+      </w:r>
+      <w:r>
+        <w:t xml:space="preserve"> switches on/off the use of the custom filter</w:t>
+      </w:r>
+    </w:p>
+    <w:p>
+      <w:r>
+        <w:t>.</w:t>
+      </w:r>
+    </w:p>
+    <w:p>
+      <w:pPr>
+        <w:pStyle w:val="Heading3"/>
+      </w:pPr>
+      <w:bookmarkStart w:id="53" w:name="_Toc424478407"/>
+      <w:r>
+        <w:t>22</w:t>
+      </w:r>
+      <w:r>
+        <w:t>.2 Filter on any portion of the Row Key</w:t>
+      </w:r>
+      <w:bookmarkEnd w:id="53"/>
+    </w:p>
+    <w:p/>
+    <w:p>
+      <w:r>
+        <w:t xml:space="preserve">Currently only PrefixFilter filter can be used for filtering on a portion of a row key.  Conceivably it’d be beneficial </w:t>
+      </w:r>
+      <w:r>
+        <w:t xml:space="preserve">to use a filter that can filter based upon any portion of the row key, corresponding to any dimension of the composite primary key. </w:t>
       </w:r>
       <w:r>
         <w:t xml:space="preserve"> </w:t>
       </w:r>
-      <w:r>
-        <w:t xml:space="preserve">partial evaluation result for a particular dimension is MAYBE, but the </w:t>
-      </w:r>
-      <w:r>
-        <w:t>qualified “critical point range</w:t>
-      </w:r>
-      <w:r>
-        <w:t>s</w:t>
-      </w:r>
-      <w:r>
-        <w:t>” of the dimension</w:t>
-      </w:r>
-      <w:r>
-        <w:t xml:space="preserve"> is empty, </w:t>
-      </w:r>
-      <w:r>
-        <w:t xml:space="preserve">which could occur </w:t>
-      </w:r>
-      <w:r>
-        <w:t>when</w:t>
-      </w:r>
-      <w:r>
-        <w:t xml:space="preserve"> there is no range/equality predicate on the dimension, </w:t>
-      </w:r>
-      <w:r>
-        <w:t xml:space="preserve">the qualified “critical point range” is considered to be the full range subject to possible partition range limits for the non-leading dimension, </w:t>
-      </w:r>
-      <w:r>
-        <w:t xml:space="preserve"> </w:t>
-      </w:r>
-      <w:r>
-        <w:t xml:space="preserve">and  </w:t>
-      </w:r>
-      <w:r>
-        <w:t xml:space="preserve">the step of increment has to be the minimal of “one”. </w:t>
-      </w:r>
-    </w:p>
-    <w:p>
-      <w:r>
-        <w:t xml:space="preserve">Note that for any dimension in a partition, any qualified “critical point range” from a partial evaluation must be a subset and sub-range of the qualified “critical point ranges” as partially evaluated on the partition. Considering the potential costs of partial evaluation on every unqualified rows, it is beneficial to first generate qualified, partition-wide “critical point ranges” for each dimension and for the composite dimension. Then the scan will only </w:t>
-      </w:r>
-      <w:r>
-        <w:t xml:space="preserve">be from each qualified “critical point ranges” for the composite dimension; and </w:t>
-      </w:r>
-      <w:r>
-        <w:t xml:space="preserve">partial evaluation for each unqualified </w:t>
-      </w:r>
-      <w:r>
-        <w:t>rows will generate, for each dimension from the next-to-last to the first</w:t>
-      </w:r>
-      <w:r>
-        <w:t xml:space="preserve"> (most significant) </w:t>
-      </w:r>
-      <w:r>
-        <w:t xml:space="preserve"> in the order of significance if the dimension has non-empty qualified “critical point ranges” in the partition,  dimension-specific qualified “critical point ranges”. The partial evaluation will be on the partial row of the unqualified row with the values of key columns from the first dimension down to the dimension being considered.</w:t>
-      </w:r>
-    </w:p>
-    <w:p>
-      <w:r>
-        <w:t>A configuration flag</w:t>
-      </w:r>
-      <w:r>
-        <w:t xml:space="preserve"> of “spark.sql.hbase.customfilter</w:t>
-      </w:r>
-      <w:r>
-        <w:t xml:space="preserve">”, defaulting to “true”, </w:t>
-      </w:r>
-      <w:r>
-        <w:t xml:space="preserve"> switches on/off the use of the custom filter</w:t>
-      </w:r>
-    </w:p>
-    <w:p>
-      <w:r>
-        <w:t>.</w:t>
-      </w:r>
-    </w:p>
+    </w:p>
+    <w:p>
+      <w:r>
+        <w:t>If t</w:t>
+      </w:r>
+      <w:r>
+        <w:t>he filtering predicate</w:t>
+      </w:r>
+      <w:r>
+        <w:t xml:space="preserve"> is range comparison or equality , this technique is actually consumed by the one described in 20.1. If not, however, for more complex filtering logic, this technique will have its unique advantage </w:t>
+      </w:r>
+      <w:r>
+        <w:t>in</w:t>
+      </w:r>
+      <w:r>
+        <w:t xml:space="preserve"> early and deep filtering.</w:t>
+      </w:r>
+    </w:p>
+    <w:p/>
     <w:p>
       <w:pPr>
         <w:pStyle w:val="Heading3"/>
       </w:pPr>
-      <w:bookmarkStart w:id="49" w:name="_Toc423970784"/>
-      <w:r>
-        <w:t>20.2 Filter on any portion of the Row Key</w:t>
-      </w:r>
-      <w:bookmarkEnd w:id="49"/>
-    </w:p>
-    <w:p/>
-    <w:p>
-      <w:r>
-        <w:t xml:space="preserve">Currently only PrefixFilter filter can be used for filtering on a portion of a row key.  Conceivably it’d be beneficial </w:t>
-      </w:r>
-      <w:r>
-        <w:t xml:space="preserve">to use a filter that can filter based upon any portion of the row key, corresponding to any dimension of the composite primary key. </w:t>
-      </w:r>
-      <w:r>
-        <w:t xml:space="preserve"> </w:t>
-      </w:r>
-    </w:p>
-    <w:p>
-      <w:r>
-        <w:t>If t</w:t>
-      </w:r>
-      <w:r>
-        <w:t>he filtering predicate</w:t>
-      </w:r>
-      <w:r>
-        <w:t xml:space="preserve"> is range comparison or equality , this technique is actually consumed by the one described in 20.1. If not, however, for more complex filtering logic, this technique will have its unique advantage </w:t>
-      </w:r>
-      <w:r>
-        <w:t>in</w:t>
-      </w:r>
-      <w:r>
-        <w:t xml:space="preserve"> early and deep filtering.</w:t>
-      </w:r>
-    </w:p>
-    <w:p/>
-    <w:p>
-      <w:pPr>
-        <w:pStyle w:val="Heading3"/>
-      </w:pPr>
-      <w:bookmarkStart w:id="50" w:name="_Toc423970785"/>
-      <w:r>
-        <w:t>20.3 The “other” Filters</w:t>
-      </w:r>
-      <w:bookmarkEnd w:id="50"/>
+      <w:bookmarkStart w:id="54" w:name="_Toc424478408"/>
+      <w:r>
+        <w:t>22</w:t>
+      </w:r>
+      <w:r>
+        <w:t>.3 The “other” Filters</w:t>
+      </w:r>
+      <w:bookmarkEnd w:id="54"/>
     </w:p>
     <w:p/>
     <w:p>
@@ -10333,11 +10816,11 @@
       <w:r>
         <w:t xml:space="preserve">  </w:t>
       </w:r>
-      <w:bookmarkStart w:id="51" w:name="_Toc423970786"/>
+      <w:bookmarkStart w:id="55" w:name="_Toc424478409"/>
       <w:r>
         <w:t>Limitations</w:t>
       </w:r>
-      <w:bookmarkEnd w:id="51"/>
+      <w:bookmarkEnd w:id="55"/>
     </w:p>
     <w:p/>
     <w:p>
@@ -10347,6 +10830,7 @@
     </w:p>
     <w:p>
       <w:r>
+        <w:lastRenderedPageBreak/>
         <w:t>Another limitation is that the columns to be used in row keys have to be</w:t>
       </w:r>
       <w:r>
@@ -10380,11 +10864,11 @@
       <w:r>
         <w:t xml:space="preserve">  </w:t>
       </w:r>
-      <w:bookmarkStart w:id="52" w:name="_Toc423970787"/>
+      <w:bookmarkStart w:id="56" w:name="_Toc424478410"/>
       <w:r>
         <w:t>Related Work</w:t>
       </w:r>
-      <w:bookmarkEnd w:id="52"/>
+      <w:bookmarkEnd w:id="56"/>
     </w:p>
     <w:p/>
     <w:p>
@@ -10450,11 +10934,11 @@
       <w:r>
         <w:t xml:space="preserve"> </w:t>
       </w:r>
-      <w:bookmarkStart w:id="53" w:name="_Toc423970788"/>
+      <w:bookmarkStart w:id="57" w:name="_Toc424478411"/>
       <w:r>
         <w:t>Development Phases</w:t>
       </w:r>
-      <w:bookmarkEnd w:id="53"/>
+      <w:bookmarkEnd w:id="57"/>
     </w:p>
     <w:p/>
     <w:p>
@@ -10511,16 +10995,15 @@
           <w:numId w:val="10"/>
         </w:numPr>
       </w:pPr>
-      <w:bookmarkStart w:id="54" w:name="_Toc423970789"/>
+      <w:bookmarkStart w:id="58" w:name="_Toc424478412"/>
       <w:r>
         <w:t>Supported Spark Releases</w:t>
       </w:r>
-      <w:bookmarkEnd w:id="54"/>
+      <w:bookmarkEnd w:id="58"/>
     </w:p>
     <w:p/>
     <w:p>
       <w:r>
-        <w:lastRenderedPageBreak/>
         <w:t>As of July 2015, Spark 1.4 release will be supported.  The plan is to support the latest Spark releases as soon as available.</w:t>
       </w:r>
     </w:p>
@@ -10536,18 +11019,19 @@
       <w:r>
         <w:t xml:space="preserve"> </w:t>
       </w:r>
-      <w:bookmarkStart w:id="55" w:name="_Toc423970790"/>
+      <w:bookmarkStart w:id="59" w:name="_Toc424478413"/>
       <w:r>
         <w:t>Future W</w:t>
       </w:r>
       <w:r>
         <w:t>ork</w:t>
       </w:r>
-      <w:bookmarkEnd w:id="55"/>
+      <w:bookmarkEnd w:id="59"/>
     </w:p>
     <w:p/>
     <w:p>
       <w:r>
+        <w:lastRenderedPageBreak/>
         <w:t>In both DDL and DML, the “IF (NOT) EXISTS” adjective will be supported in future releases.</w:t>
       </w:r>
     </w:p>
@@ -10643,11 +11127,11 @@
       <w:r>
         <w:t xml:space="preserve"> </w:t>
       </w:r>
-      <w:bookmarkStart w:id="56" w:name="_Toc423970791"/>
+      <w:bookmarkStart w:id="60" w:name="_Toc424478414"/>
       <w:r>
         <w:t>FAQs</w:t>
       </w:r>
-      <w:bookmarkEnd w:id="56"/>
+      <w:bookmarkEnd w:id="60"/>
     </w:p>
     <w:p/>
     <w:p>
@@ -10841,7 +11325,7 @@
                 <w:b/>
                 <w:noProof/>
               </w:rPr>
-              <w:t>21</w:t>
+              <w:t>22</w:t>
             </w:r>
             <w:r>
               <w:rPr>
@@ -14463,6 +14947,7 @@
     <w:rsid w:val="00421BF6"/>
     <w:rsid w:val="00443AED"/>
     <w:rsid w:val="004769CC"/>
+    <w:rsid w:val="005252C9"/>
     <w:rsid w:val="005D7F16"/>
     <w:rsid w:val="0064282C"/>
     <w:rsid w:val="00650D23"/>
@@ -14470,6 +14955,7 @@
     <w:rsid w:val="00730402"/>
     <w:rsid w:val="0073311B"/>
     <w:rsid w:val="007942E2"/>
+    <w:rsid w:val="00806ED8"/>
     <w:rsid w:val="00861F14"/>
     <w:rsid w:val="00925672"/>
     <w:rsid w:val="009262FD"/>
@@ -15020,7 +15506,7 @@
 </file>
 
 <file path=customXml/itemProps1.xml><?xml version="1.0" encoding="utf-8"?>
-<ds:datastoreItem xmlns:ds="http://schemas.openxmlformats.org/officeDocument/2006/customXml" ds:itemID="{229091FA-A2BF-495C-BAF8-22CB3F3B9ECE}">
+<ds:datastoreItem xmlns:ds="http://schemas.openxmlformats.org/officeDocument/2006/customXml" ds:itemID="{3471F01C-0D2B-4408-9E25-7FADA9AE5842}">
   <ds:schemaRefs>
     <ds:schemaRef ds:uri="http://schemas.openxmlformats.org/officeDocument/2006/bibliography"/>
   </ds:schemaRefs>

</xml_diff>